<commit_message>
Update design class model
</commit_message>
<xml_diff>
--- a/Detailed Design/Design Class/Class Design - Model.docx
+++ b/Detailed Design/Design Class/Class Design - Model.docx
@@ -116,6 +116,7 @@
         <w:rPr>
           <w:lang w:val="en-US"/>
         </w:rPr>
+        <w:lastRenderedPageBreak/>
         <w:t>Define Relationships Between Classes</w:t>
       </w:r>
     </w:p>
@@ -128,12 +129,13 @@
       <w:r>
         <w:rPr>
           <w:noProof/>
+          <w:lang w:val="en-US"/>
         </w:rPr>
         <w:drawing>
-          <wp:inline distT="0" distB="0" distL="0" distR="0" wp14:anchorId="05CA877C" wp14:editId="66CA2F6E">
-            <wp:extent cx="5731510" cy="4993005"/>
+          <wp:inline distT="0" distB="0" distL="0" distR="0" wp14:anchorId="77C68936" wp14:editId="03162E0A">
+            <wp:extent cx="5731510" cy="2673350"/>
             <wp:effectExtent l="0" t="0" r="2540" b="0"/>
-            <wp:docPr id="2" name="Picture 2"/>
+            <wp:docPr id="6" name="Picture 6"/>
             <wp:cNvGraphicFramePr>
               <a:graphicFrameLocks xmlns:a="http://schemas.openxmlformats.org/drawingml/2006/main" noChangeAspect="1"/>
             </wp:cNvGraphicFramePr>
@@ -141,36 +143,29 @@
               <a:graphicData uri="http://schemas.openxmlformats.org/drawingml/2006/picture">
                 <pic:pic xmlns:pic="http://schemas.openxmlformats.org/drawingml/2006/picture">
                   <pic:nvPicPr>
-                    <pic:cNvPr id="0" name="Picture 1"/>
-                    <pic:cNvPicPr>
-                      <a:picLocks noChangeAspect="1" noChangeArrowheads="1"/>
-                    </pic:cNvPicPr>
+                    <pic:cNvPr id="6" name="Picture 6"/>
+                    <pic:cNvPicPr/>
                   </pic:nvPicPr>
                   <pic:blipFill>
-                    <a:blip r:embed="rId6">
+                    <a:blip r:embed="rId6" cstate="print">
                       <a:extLst>
                         <a:ext uri="{28A0092B-C50C-407E-A947-70E740481C1C}">
                           <a14:useLocalDpi xmlns:a14="http://schemas.microsoft.com/office/drawing/2010/main" val="0"/>
                         </a:ext>
                       </a:extLst>
                     </a:blip>
-                    <a:srcRect/>
                     <a:stretch>
                       <a:fillRect/>
                     </a:stretch>
                   </pic:blipFill>
-                  <pic:spPr bwMode="auto">
+                  <pic:spPr>
                     <a:xfrm>
                       <a:off x="0" y="0"/>
-                      <a:ext cx="5731510" cy="4993005"/>
+                      <a:ext cx="5731510" cy="2673350"/>
                     </a:xfrm>
                     <a:prstGeom prst="rect">
                       <a:avLst/>
                     </a:prstGeom>
-                    <a:noFill/>
-                    <a:ln>
-                      <a:noFill/>
-                    </a:ln>
                   </pic:spPr>
                 </pic:pic>
               </a:graphicData>
@@ -734,14 +729,12 @@
                 <w:lang w:val="en-US"/>
               </w:rPr>
             </w:pPr>
-            <w:proofErr w:type="spellStart"/>
             <w:r>
               <w:rPr>
                 <w:lang w:val="en-US"/>
               </w:rPr>
               <w:t>pairOfPedals</w:t>
             </w:r>
-            <w:proofErr w:type="spellEnd"/>
           </w:p>
         </w:tc>
         <w:tc>
@@ -837,14 +830,12 @@
                 <w:lang w:val="en-US"/>
               </w:rPr>
             </w:pPr>
-            <w:proofErr w:type="spellStart"/>
             <w:r>
               <w:rPr>
                 <w:lang w:val="en-US"/>
               </w:rPr>
               <w:t>rearSeat</w:t>
             </w:r>
-            <w:proofErr w:type="spellEnd"/>
           </w:p>
         </w:tc>
         <w:tc>
@@ -1048,14 +1039,12 @@
                 <w:lang w:val="en-US"/>
               </w:rPr>
             </w:pPr>
-            <w:proofErr w:type="spellStart"/>
             <w:r>
               <w:rPr>
                 <w:lang w:val="en-US"/>
               </w:rPr>
               <w:t>dockId</w:t>
             </w:r>
-            <w:proofErr w:type="spellEnd"/>
           </w:p>
         </w:tc>
         <w:tc>
@@ -1253,14 +1242,12 @@
                 <w:lang w:val="en-US"/>
               </w:rPr>
             </w:pPr>
-            <w:proofErr w:type="spellStart"/>
             <w:r>
               <w:rPr>
                 <w:lang w:val="en-US"/>
               </w:rPr>
               <w:t>doposit</w:t>
             </w:r>
-            <w:proofErr w:type="spellEnd"/>
           </w:p>
         </w:tc>
         <w:tc>
@@ -1442,6 +1429,7 @@
               <w:rPr>
                 <w:lang w:val="en-US"/>
               </w:rPr>
+              <w:lastRenderedPageBreak/>
               <w:t>11</w:t>
             </w:r>
           </w:p>
@@ -1458,14 +1446,12 @@
                 <w:lang w:val="en-US"/>
               </w:rPr>
             </w:pPr>
-            <w:proofErr w:type="spellStart"/>
             <w:r>
               <w:rPr>
                 <w:lang w:val="en-US"/>
               </w:rPr>
               <w:t>imageURL</w:t>
             </w:r>
-            <w:proofErr w:type="spellEnd"/>
           </w:p>
         </w:tc>
         <w:tc>
@@ -1645,14 +1631,12 @@
                 <w:lang w:val="en-US"/>
               </w:rPr>
             </w:pPr>
-            <w:proofErr w:type="spellStart"/>
             <w:r>
               <w:rPr>
                 <w:lang w:val="en-US"/>
               </w:rPr>
               <w:t>Desciption</w:t>
             </w:r>
-            <w:proofErr w:type="spellEnd"/>
           </w:p>
         </w:tc>
       </w:tr>
@@ -1690,14 +1674,12 @@
                 <w:lang w:val="en-US"/>
               </w:rPr>
             </w:pPr>
-            <w:proofErr w:type="spellStart"/>
             <w:r>
               <w:rPr>
                 <w:lang w:val="en-US"/>
               </w:rPr>
               <w:t>takeBikeOutOfDock</w:t>
             </w:r>
-            <w:proofErr w:type="spellEnd"/>
           </w:p>
         </w:tc>
         <w:tc>
@@ -1766,14 +1748,12 @@
               <w:spacing w:line="259" w:lineRule="auto"/>
               <w:cnfStyle w:val="000000000000" w:firstRow="0" w:lastRow="0" w:firstColumn="0" w:lastColumn="0" w:oddVBand="0" w:evenVBand="0" w:oddHBand="0" w:evenHBand="0" w:firstRowFirstColumn="0" w:firstRowLastColumn="0" w:lastRowFirstColumn="0" w:lastRowLastColumn="0"/>
             </w:pPr>
-            <w:proofErr w:type="spellStart"/>
             <w:r>
               <w:rPr>
                 <w:lang w:val="en-US"/>
               </w:rPr>
               <w:t>putBikeInDock</w:t>
             </w:r>
-            <w:proofErr w:type="spellEnd"/>
           </w:p>
         </w:tc>
         <w:tc>
@@ -1849,14 +1829,12 @@
                 <w:lang w:val="en-US"/>
               </w:rPr>
             </w:pPr>
-            <w:proofErr w:type="spellStart"/>
             <w:r>
               <w:rPr>
                 <w:lang w:val="en-US"/>
               </w:rPr>
               <w:t>getBikeType</w:t>
             </w:r>
-            <w:proofErr w:type="spellEnd"/>
           </w:p>
         </w:tc>
         <w:tc>
@@ -1912,11 +1890,15 @@
     <w:p>
       <w:pPr>
         <w:rPr>
-          <w:lang w:val="en-US"/>
-        </w:rPr>
-      </w:pPr>
-      <w:r>
-        <w:rPr>
+          <w:b/>
+          <w:bCs/>
+          <w:lang w:val="en-US"/>
+        </w:rPr>
+      </w:pPr>
+      <w:r>
+        <w:rPr>
+          <w:b/>
+          <w:bCs/>
           <w:lang w:val="en-US"/>
         </w:rPr>
         <w:t>Parameter:</w:t>
@@ -1998,11 +1980,15 @@
     <w:p>
       <w:pPr>
         <w:rPr>
-          <w:lang w:val="en-US"/>
-        </w:rPr>
-      </w:pPr>
-      <w:r>
-        <w:rPr>
+          <w:b/>
+          <w:bCs/>
+          <w:lang w:val="en-US"/>
+        </w:rPr>
+      </w:pPr>
+      <w:r>
+        <w:rPr>
+          <w:b/>
+          <w:bCs/>
           <w:lang w:val="en-US"/>
         </w:rPr>
         <w:t>Exception:</w:t>
@@ -2122,7 +2108,6 @@
         </w:rPr>
         <w:t>Class “</w:t>
       </w:r>
-      <w:proofErr w:type="spellStart"/>
       <w:r>
         <w:rPr>
           <w:lang w:val="en-US"/>
@@ -2135,7 +2120,6 @@
         </w:rPr>
         <w:t>ikeManager</w:t>
       </w:r>
-      <w:proofErr w:type="spellEnd"/>
       <w:r>
         <w:rPr>
           <w:lang w:val="en-US"/>
@@ -2158,11 +2142,12 @@
         <w:rPr>
           <w:noProof/>
         </w:rPr>
+        <w:lastRenderedPageBreak/>
         <w:drawing>
-          <wp:inline distT="0" distB="0" distL="0" distR="0" wp14:anchorId="7B2586AB" wp14:editId="2BDE1535">
-            <wp:extent cx="4791075" cy="3057525"/>
-            <wp:effectExtent l="0" t="0" r="0" b="0"/>
-            <wp:docPr id="1405239736" name="Picture 1405239736"/>
+          <wp:inline distT="0" distB="0" distL="0" distR="0" wp14:anchorId="2544AA1E" wp14:editId="563F0A2D">
+            <wp:extent cx="3917019" cy="2423370"/>
+            <wp:effectExtent l="0" t="0" r="7620" b="0"/>
+            <wp:docPr id="5" name="Picture 5"/>
             <wp:cNvGraphicFramePr>
               <a:graphicFrameLocks xmlns:a="http://schemas.openxmlformats.org/drawingml/2006/main" noChangeAspect="1"/>
             </wp:cNvGraphicFramePr>
@@ -2170,17 +2155,11 @@
               <a:graphicData uri="http://schemas.openxmlformats.org/drawingml/2006/picture">
                 <pic:pic xmlns:pic="http://schemas.openxmlformats.org/drawingml/2006/picture">
                   <pic:nvPicPr>
-                    <pic:cNvPr id="0" name=""/>
+                    <pic:cNvPr id="1" name=""/>
                     <pic:cNvPicPr/>
                   </pic:nvPicPr>
                   <pic:blipFill>
-                    <a:blip r:embed="rId8">
-                      <a:extLst>
-                        <a:ext uri="{28A0092B-C50C-407E-A947-70E740481C1C}">
-                          <a14:useLocalDpi xmlns:a14="http://schemas.microsoft.com/office/drawing/2010/main" val="0"/>
-                        </a:ext>
-                      </a:extLst>
-                    </a:blip>
+                    <a:blip r:embed="rId8"/>
                     <a:stretch>
                       <a:fillRect/>
                     </a:stretch>
@@ -2188,7 +2167,7 @@
                   <pic:spPr>
                     <a:xfrm>
                       <a:off x="0" y="0"/>
-                      <a:ext cx="4791075" cy="3057525"/>
+                      <a:ext cx="3917019" cy="2423370"/>
                     </a:xfrm>
                     <a:prstGeom prst="rect">
                       <a:avLst/>
@@ -2246,7 +2225,7 @@
         <w:tc>
           <w:tcPr>
             <w:cnfStyle w:val="001000000000" w:firstRow="0" w:lastRow="0" w:firstColumn="1" w:lastColumn="0" w:oddVBand="0" w:evenVBand="0" w:oddHBand="0" w:evenHBand="0" w:firstRowFirstColumn="0" w:firstRowLastColumn="0" w:lastRowFirstColumn="0" w:lastRowLastColumn="0"/>
-            <w:tcW w:w="716" w:type="dxa"/>
+            <w:tcW w:w="395" w:type="dxa"/>
           </w:tcPr>
           <w:p>
             <w:pPr>
@@ -2264,7 +2243,7 @@
         </w:tc>
         <w:tc>
           <w:tcPr>
-            <w:tcW w:w="1531" w:type="dxa"/>
+            <w:tcW w:w="4288" w:type="dxa"/>
           </w:tcPr>
           <w:p>
             <w:pPr>
@@ -2283,7 +2262,7 @@
         </w:tc>
         <w:tc>
           <w:tcPr>
-            <w:tcW w:w="2503" w:type="dxa"/>
+            <w:tcW w:w="1662" w:type="dxa"/>
           </w:tcPr>
           <w:p>
             <w:pPr>
@@ -2302,7 +2281,7 @@
         </w:tc>
         <w:tc>
           <w:tcPr>
-            <w:tcW w:w="1754" w:type="dxa"/>
+            <w:tcW w:w="1081" w:type="dxa"/>
           </w:tcPr>
           <w:p>
             <w:pPr>
@@ -2321,7 +2300,7 @@
         </w:tc>
         <w:tc>
           <w:tcPr>
-            <w:tcW w:w="2512" w:type="dxa"/>
+            <w:tcW w:w="1590" w:type="dxa"/>
           </w:tcPr>
           <w:p>
             <w:pPr>
@@ -2346,7 +2325,7 @@
         <w:tc>
           <w:tcPr>
             <w:cnfStyle w:val="001000000000" w:firstRow="0" w:lastRow="0" w:firstColumn="1" w:lastColumn="0" w:oddVBand="0" w:evenVBand="0" w:oddHBand="0" w:evenHBand="0" w:firstRowFirstColumn="0" w:firstRowLastColumn="0" w:lastRowFirstColumn="0" w:lastRowLastColumn="0"/>
-            <w:tcW w:w="716" w:type="dxa"/>
+            <w:tcW w:w="395" w:type="dxa"/>
           </w:tcPr>
           <w:p>
             <w:pPr>
@@ -2364,7 +2343,7 @@
         </w:tc>
         <w:tc>
           <w:tcPr>
-            <w:tcW w:w="1531" w:type="dxa"/>
+            <w:tcW w:w="4288" w:type="dxa"/>
           </w:tcPr>
           <w:p>
             <w:pPr>
@@ -2381,26 +2360,24 @@
         </w:tc>
         <w:tc>
           <w:tcPr>
-            <w:tcW w:w="2503" w:type="dxa"/>
-          </w:tcPr>
-          <w:p>
-            <w:pPr>
-              <w:spacing w:line="259" w:lineRule="auto"/>
-              <w:cnfStyle w:val="000000100000" w:firstRow="0" w:lastRow="0" w:firstColumn="0" w:lastColumn="0" w:oddVBand="0" w:evenVBand="0" w:oddHBand="1" w:evenHBand="0" w:firstRowFirstColumn="0" w:firstRowLastColumn="0" w:lastRowFirstColumn="0" w:lastRowLastColumn="0"/>
-            </w:pPr>
-            <w:proofErr w:type="spellStart"/>
+            <w:tcW w:w="1662" w:type="dxa"/>
+          </w:tcPr>
+          <w:p>
+            <w:pPr>
+              <w:spacing w:line="259" w:lineRule="auto"/>
+              <w:cnfStyle w:val="000000100000" w:firstRow="0" w:lastRow="0" w:firstColumn="0" w:lastColumn="0" w:oddVBand="0" w:evenVBand="0" w:oddHBand="1" w:evenHBand="0" w:firstRowFirstColumn="0" w:firstRowLastColumn="0" w:lastRowFirstColumn="0" w:lastRowLastColumn="0"/>
+            </w:pPr>
             <w:r>
               <w:rPr>
                 <w:lang w:val="en-US"/>
               </w:rPr>
               <w:t>BikeManager</w:t>
             </w:r>
-            <w:proofErr w:type="spellEnd"/>
-          </w:p>
-        </w:tc>
-        <w:tc>
-          <w:tcPr>
-            <w:tcW w:w="1754" w:type="dxa"/>
+          </w:p>
+        </w:tc>
+        <w:tc>
+          <w:tcPr>
+            <w:tcW w:w="1081" w:type="dxa"/>
           </w:tcPr>
           <w:p>
             <w:pPr>
@@ -2419,7 +2396,7 @@
         </w:tc>
         <w:tc>
           <w:tcPr>
-            <w:tcW w:w="2512" w:type="dxa"/>
+            <w:tcW w:w="1590" w:type="dxa"/>
           </w:tcPr>
           <w:p>
             <w:pPr>
@@ -2439,7 +2416,7 @@
         <w:tc>
           <w:tcPr>
             <w:cnfStyle w:val="001000000000" w:firstRow="0" w:lastRow="0" w:firstColumn="1" w:lastColumn="0" w:oddVBand="0" w:evenVBand="0" w:oddHBand="0" w:evenHBand="0" w:firstRowFirstColumn="0" w:firstRowLastColumn="0" w:lastRowFirstColumn="0" w:lastRowLastColumn="0"/>
-            <w:tcW w:w="716" w:type="dxa"/>
+            <w:tcW w:w="395" w:type="dxa"/>
           </w:tcPr>
           <w:p>
             <w:pPr>
@@ -2457,45 +2434,41 @@
         </w:tc>
         <w:tc>
           <w:tcPr>
-            <w:tcW w:w="1531" w:type="dxa"/>
+            <w:tcW w:w="4288" w:type="dxa"/>
           </w:tcPr>
           <w:p>
             <w:pPr>
               <w:spacing w:line="259" w:lineRule="auto"/>
               <w:cnfStyle w:val="000000000000" w:firstRow="0" w:lastRow="0" w:firstColumn="0" w:lastColumn="0" w:oddVBand="0" w:evenVBand="0" w:oddHBand="0" w:evenHBand="0" w:firstRowFirstColumn="0" w:firstRowLastColumn="0" w:lastRowFirstColumn="0" w:lastRowLastColumn="0"/>
             </w:pPr>
-            <w:proofErr w:type="spellStart"/>
             <w:r>
               <w:rPr>
                 <w:lang w:val="en-US"/>
               </w:rPr>
               <w:t>bikeList</w:t>
             </w:r>
-            <w:proofErr w:type="spellEnd"/>
-          </w:p>
-        </w:tc>
-        <w:tc>
-          <w:tcPr>
-            <w:tcW w:w="2503" w:type="dxa"/>
+          </w:p>
+        </w:tc>
+        <w:tc>
+          <w:tcPr>
+            <w:tcW w:w="1662" w:type="dxa"/>
           </w:tcPr>
           <w:p>
             <w:pPr>
               <w:spacing w:line="259" w:lineRule="auto"/>
               <w:cnfStyle w:val="000000000000" w:firstRow="0" w:lastRow="0" w:firstColumn="0" w:lastColumn="0" w:oddVBand="0" w:evenVBand="0" w:oddHBand="0" w:evenHBand="0" w:firstRowFirstColumn="0" w:firstRowLastColumn="0" w:lastRowFirstColumn="0" w:lastRowLastColumn="0"/>
             </w:pPr>
-            <w:proofErr w:type="spellStart"/>
             <w:r>
               <w:rPr>
                 <w:lang w:val="en-US"/>
               </w:rPr>
               <w:t>ArrayList</w:t>
             </w:r>
-            <w:proofErr w:type="spellEnd"/>
-          </w:p>
-        </w:tc>
-        <w:tc>
-          <w:tcPr>
-            <w:tcW w:w="1754" w:type="dxa"/>
+          </w:p>
+        </w:tc>
+        <w:tc>
+          <w:tcPr>
+            <w:tcW w:w="1081" w:type="dxa"/>
           </w:tcPr>
           <w:p>
             <w:pPr>
@@ -2514,7 +2487,7 @@
         </w:tc>
         <w:tc>
           <w:tcPr>
-            <w:tcW w:w="2512" w:type="dxa"/>
+            <w:tcW w:w="1590" w:type="dxa"/>
           </w:tcPr>
           <w:p>
             <w:pPr>
@@ -2527,456 +2500,6 @@
               </w:rPr>
               <w:t>Bike list</w:t>
             </w:r>
-          </w:p>
-        </w:tc>
-      </w:tr>
-      <w:tr>
-        <w:trPr>
-          <w:cnfStyle w:val="000000100000" w:firstRow="0" w:lastRow="0" w:firstColumn="0" w:lastColumn="0" w:oddVBand="0" w:evenVBand="0" w:oddHBand="1" w:evenHBand="0" w:firstRowFirstColumn="0" w:firstRowLastColumn="0" w:lastRowFirstColumn="0" w:lastRowLastColumn="0"/>
-        </w:trPr>
-        <w:tc>
-          <w:tcPr>
-            <w:cnfStyle w:val="001000000000" w:firstRow="0" w:lastRow="0" w:firstColumn="1" w:lastColumn="0" w:oddVBand="0" w:evenVBand="0" w:oddHBand="0" w:evenHBand="0" w:firstRowFirstColumn="0" w:firstRowLastColumn="0" w:lastRowFirstColumn="0" w:lastRowLastColumn="0"/>
-            <w:tcW w:w="716" w:type="dxa"/>
-          </w:tcPr>
-          <w:p>
-            <w:pPr>
-              <w:rPr>
-                <w:lang w:val="en-US"/>
-              </w:rPr>
-            </w:pPr>
-            <w:r>
-              <w:rPr>
-                <w:lang w:val="en-US"/>
-              </w:rPr>
-              <w:t>3</w:t>
-            </w:r>
-          </w:p>
-        </w:tc>
-        <w:tc>
-          <w:tcPr>
-            <w:tcW w:w="1531" w:type="dxa"/>
-          </w:tcPr>
-          <w:p>
-            <w:pPr>
-              <w:spacing w:line="259" w:lineRule="auto"/>
-              <w:cnfStyle w:val="000000100000" w:firstRow="0" w:lastRow="0" w:firstColumn="0" w:lastColumn="0" w:oddVBand="0" w:evenVBand="0" w:oddHBand="1" w:evenHBand="0" w:firstRowFirstColumn="0" w:firstRowLastColumn="0" w:lastRowFirstColumn="0" w:lastRowLastColumn="0"/>
-              <w:rPr>
-                <w:lang w:val="en-US"/>
-              </w:rPr>
-            </w:pPr>
-            <w:r>
-              <w:rPr>
-                <w:lang w:val="en-US"/>
-              </w:rPr>
-              <w:t>STANDARD_BIKE_CODE</w:t>
-            </w:r>
-          </w:p>
-        </w:tc>
-        <w:tc>
-          <w:tcPr>
-            <w:tcW w:w="2503" w:type="dxa"/>
-          </w:tcPr>
-          <w:p>
-            <w:pPr>
-              <w:spacing w:line="259" w:lineRule="auto"/>
-              <w:cnfStyle w:val="000000100000" w:firstRow="0" w:lastRow="0" w:firstColumn="0" w:lastColumn="0" w:oddVBand="0" w:evenVBand="0" w:oddHBand="1" w:evenHBand="0" w:firstRowFirstColumn="0" w:firstRowLastColumn="0" w:lastRowFirstColumn="0" w:lastRowLastColumn="0"/>
-              <w:rPr>
-                <w:lang w:val="en-US"/>
-              </w:rPr>
-            </w:pPr>
-            <w:r>
-              <w:rPr>
-                <w:lang w:val="en-US"/>
-              </w:rPr>
-              <w:t>int</w:t>
-            </w:r>
-          </w:p>
-        </w:tc>
-        <w:tc>
-          <w:tcPr>
-            <w:tcW w:w="1754" w:type="dxa"/>
-          </w:tcPr>
-          <w:p>
-            <w:pPr>
-              <w:spacing w:line="259" w:lineRule="auto"/>
-              <w:cnfStyle w:val="000000100000" w:firstRow="0" w:lastRow="0" w:firstColumn="0" w:lastColumn="0" w:oddVBand="0" w:evenVBand="0" w:oddHBand="1" w:evenHBand="0" w:firstRowFirstColumn="0" w:firstRowLastColumn="0" w:lastRowFirstColumn="0" w:lastRowLastColumn="0"/>
-            </w:pPr>
-            <w:r>
-              <w:rPr>
-                <w:lang w:val="en-US"/>
-              </w:rPr>
-              <w:t>1</w:t>
-            </w:r>
-          </w:p>
-        </w:tc>
-        <w:tc>
-          <w:tcPr>
-            <w:tcW w:w="2512" w:type="dxa"/>
-          </w:tcPr>
-          <w:p>
-            <w:pPr>
-              <w:spacing w:line="259" w:lineRule="auto"/>
-              <w:cnfStyle w:val="000000100000" w:firstRow="0" w:lastRow="0" w:firstColumn="0" w:lastColumn="0" w:oddVBand="0" w:evenVBand="0" w:oddHBand="1" w:evenHBand="0" w:firstRowFirstColumn="0" w:firstRowLastColumn="0" w:lastRowFirstColumn="0" w:lastRowLastColumn="0"/>
-              <w:rPr>
-                <w:lang w:val="en-US"/>
-              </w:rPr>
-            </w:pPr>
-            <w:r>
-              <w:rPr>
-                <w:lang w:val="en-US"/>
-              </w:rPr>
-              <w:t>Code of standard bike</w:t>
-            </w:r>
-          </w:p>
-        </w:tc>
-      </w:tr>
-      <w:tr>
-        <w:tc>
-          <w:tcPr>
-            <w:cnfStyle w:val="001000000000" w:firstRow="0" w:lastRow="0" w:firstColumn="1" w:lastColumn="0" w:oddVBand="0" w:evenVBand="0" w:oddHBand="0" w:evenHBand="0" w:firstRowFirstColumn="0" w:firstRowLastColumn="0" w:lastRowFirstColumn="0" w:lastRowLastColumn="0"/>
-            <w:tcW w:w="716" w:type="dxa"/>
-          </w:tcPr>
-          <w:p>
-            <w:pPr>
-              <w:rPr>
-                <w:lang w:val="en-US"/>
-              </w:rPr>
-            </w:pPr>
-            <w:r>
-              <w:rPr>
-                <w:lang w:val="en-US"/>
-              </w:rPr>
-              <w:t>4</w:t>
-            </w:r>
-          </w:p>
-        </w:tc>
-        <w:tc>
-          <w:tcPr>
-            <w:tcW w:w="1531" w:type="dxa"/>
-          </w:tcPr>
-          <w:p>
-            <w:pPr>
-              <w:spacing w:line="259" w:lineRule="auto"/>
-              <w:cnfStyle w:val="000000000000" w:firstRow="0" w:lastRow="0" w:firstColumn="0" w:lastColumn="0" w:oddVBand="0" w:evenVBand="0" w:oddHBand="0" w:evenHBand="0" w:firstRowFirstColumn="0" w:firstRowLastColumn="0" w:lastRowFirstColumn="0" w:lastRowLastColumn="0"/>
-              <w:rPr>
-                <w:lang w:val="en-US"/>
-              </w:rPr>
-            </w:pPr>
-            <w:r>
-              <w:rPr>
-                <w:lang w:val="en-US"/>
-              </w:rPr>
-              <w:t>TWIN_BIKE_CODE</w:t>
-            </w:r>
-          </w:p>
-        </w:tc>
-        <w:tc>
-          <w:tcPr>
-            <w:tcW w:w="2503" w:type="dxa"/>
-          </w:tcPr>
-          <w:p>
-            <w:pPr>
-              <w:spacing w:line="259" w:lineRule="auto"/>
-              <w:cnfStyle w:val="000000000000" w:firstRow="0" w:lastRow="0" w:firstColumn="0" w:lastColumn="0" w:oddVBand="0" w:evenVBand="0" w:oddHBand="0" w:evenHBand="0" w:firstRowFirstColumn="0" w:firstRowLastColumn="0" w:lastRowFirstColumn="0" w:lastRowLastColumn="0"/>
-              <w:rPr>
-                <w:lang w:val="en-US"/>
-              </w:rPr>
-            </w:pPr>
-            <w:r>
-              <w:rPr>
-                <w:lang w:val="en-US"/>
-              </w:rPr>
-              <w:t>int</w:t>
-            </w:r>
-          </w:p>
-        </w:tc>
-        <w:tc>
-          <w:tcPr>
-            <w:tcW w:w="1754" w:type="dxa"/>
-          </w:tcPr>
-          <w:p>
-            <w:pPr>
-              <w:spacing w:line="259" w:lineRule="auto"/>
-              <w:cnfStyle w:val="000000000000" w:firstRow="0" w:lastRow="0" w:firstColumn="0" w:lastColumn="0" w:oddVBand="0" w:evenVBand="0" w:oddHBand="0" w:evenHBand="0" w:firstRowFirstColumn="0" w:firstRowLastColumn="0" w:lastRowFirstColumn="0" w:lastRowLastColumn="0"/>
-            </w:pPr>
-            <w:r>
-              <w:rPr>
-                <w:lang w:val="en-US"/>
-              </w:rPr>
-              <w:t>2</w:t>
-            </w:r>
-          </w:p>
-        </w:tc>
-        <w:tc>
-          <w:tcPr>
-            <w:tcW w:w="2512" w:type="dxa"/>
-          </w:tcPr>
-          <w:p>
-            <w:pPr>
-              <w:spacing w:line="259" w:lineRule="auto"/>
-              <w:cnfStyle w:val="000000000000" w:firstRow="0" w:lastRow="0" w:firstColumn="0" w:lastColumn="0" w:oddVBand="0" w:evenVBand="0" w:oddHBand="0" w:evenHBand="0" w:firstRowFirstColumn="0" w:firstRowLastColumn="0" w:lastRowFirstColumn="0" w:lastRowLastColumn="0"/>
-            </w:pPr>
-            <w:r>
-              <w:rPr>
-                <w:lang w:val="en-US"/>
-              </w:rPr>
-              <w:t>Code of twin bike</w:t>
-            </w:r>
-          </w:p>
-        </w:tc>
-      </w:tr>
-      <w:tr>
-        <w:trPr>
-          <w:cnfStyle w:val="000000100000" w:firstRow="0" w:lastRow="0" w:firstColumn="0" w:lastColumn="0" w:oddVBand="0" w:evenVBand="0" w:oddHBand="1" w:evenHBand="0" w:firstRowFirstColumn="0" w:firstRowLastColumn="0" w:lastRowFirstColumn="0" w:lastRowLastColumn="0"/>
-        </w:trPr>
-        <w:tc>
-          <w:tcPr>
-            <w:cnfStyle w:val="001000000000" w:firstRow="0" w:lastRow="0" w:firstColumn="1" w:lastColumn="0" w:oddVBand="0" w:evenVBand="0" w:oddHBand="0" w:evenHBand="0" w:firstRowFirstColumn="0" w:firstRowLastColumn="0" w:lastRowFirstColumn="0" w:lastRowLastColumn="0"/>
-            <w:tcW w:w="716" w:type="dxa"/>
-          </w:tcPr>
-          <w:p>
-            <w:pPr>
-              <w:rPr>
-                <w:lang w:val="en-US"/>
-              </w:rPr>
-            </w:pPr>
-            <w:r>
-              <w:rPr>
-                <w:lang w:val="en-US"/>
-              </w:rPr>
-              <w:t>5</w:t>
-            </w:r>
-          </w:p>
-        </w:tc>
-        <w:tc>
-          <w:tcPr>
-            <w:tcW w:w="1531" w:type="dxa"/>
-          </w:tcPr>
-          <w:p>
-            <w:pPr>
-              <w:spacing w:line="259" w:lineRule="auto"/>
-              <w:cnfStyle w:val="000000100000" w:firstRow="0" w:lastRow="0" w:firstColumn="0" w:lastColumn="0" w:oddVBand="0" w:evenVBand="0" w:oddHBand="1" w:evenHBand="0" w:firstRowFirstColumn="0" w:firstRowLastColumn="0" w:lastRowFirstColumn="0" w:lastRowLastColumn="0"/>
-              <w:rPr>
-                <w:lang w:val="en-US"/>
-              </w:rPr>
-            </w:pPr>
-            <w:r>
-              <w:rPr>
-                <w:lang w:val="en-US"/>
-              </w:rPr>
-              <w:t>STANDARD</w:t>
-            </w:r>
-            <w:r>
-              <w:rPr>
-                <w:lang w:val="en-US"/>
-              </w:rPr>
-              <w:t>_ELECTRICAL</w:t>
-            </w:r>
-            <w:r>
-              <w:rPr>
-                <w:lang w:val="en-US"/>
-              </w:rPr>
-              <w:t>_BIKE_CODE</w:t>
-            </w:r>
-          </w:p>
-        </w:tc>
-        <w:tc>
-          <w:tcPr>
-            <w:tcW w:w="2503" w:type="dxa"/>
-          </w:tcPr>
-          <w:p>
-            <w:pPr>
-              <w:spacing w:line="259" w:lineRule="auto"/>
-              <w:cnfStyle w:val="000000100000" w:firstRow="0" w:lastRow="0" w:firstColumn="0" w:lastColumn="0" w:oddVBand="0" w:evenVBand="0" w:oddHBand="1" w:evenHBand="0" w:firstRowFirstColumn="0" w:firstRowLastColumn="0" w:lastRowFirstColumn="0" w:lastRowLastColumn="0"/>
-              <w:rPr>
-                <w:lang w:val="en-US"/>
-              </w:rPr>
-            </w:pPr>
-            <w:r>
-              <w:rPr>
-                <w:lang w:val="en-US"/>
-              </w:rPr>
-              <w:t>int</w:t>
-            </w:r>
-          </w:p>
-        </w:tc>
-        <w:tc>
-          <w:tcPr>
-            <w:tcW w:w="1754" w:type="dxa"/>
-          </w:tcPr>
-          <w:p>
-            <w:pPr>
-              <w:spacing w:line="259" w:lineRule="auto"/>
-              <w:cnfStyle w:val="000000100000" w:firstRow="0" w:lastRow="0" w:firstColumn="0" w:lastColumn="0" w:oddVBand="0" w:evenVBand="0" w:oddHBand="1" w:evenHBand="0" w:firstRowFirstColumn="0" w:firstRowLastColumn="0" w:lastRowFirstColumn="0" w:lastRowLastColumn="0"/>
-              <w:rPr>
-                <w:lang w:val="en-US"/>
-              </w:rPr>
-            </w:pPr>
-            <w:r>
-              <w:rPr>
-                <w:lang w:val="en-US"/>
-              </w:rPr>
-              <w:t>3</w:t>
-            </w:r>
-          </w:p>
-        </w:tc>
-        <w:tc>
-          <w:tcPr>
-            <w:tcW w:w="2512" w:type="dxa"/>
-          </w:tcPr>
-          <w:p>
-            <w:pPr>
-              <w:spacing w:line="259" w:lineRule="auto"/>
-              <w:cnfStyle w:val="000000100000" w:firstRow="0" w:lastRow="0" w:firstColumn="0" w:lastColumn="0" w:oddVBand="0" w:evenVBand="0" w:oddHBand="1" w:evenHBand="0" w:firstRowFirstColumn="0" w:firstRowLastColumn="0" w:lastRowFirstColumn="0" w:lastRowLastColumn="0"/>
-              <w:rPr>
-                <w:lang w:val="en-US"/>
-              </w:rPr>
-            </w:pPr>
-            <w:r>
-              <w:rPr>
-                <w:lang w:val="en-US"/>
-              </w:rPr>
-              <w:t>Code of standard</w:t>
-            </w:r>
-            <w:r>
-              <w:rPr>
-                <w:lang w:val="en-US"/>
-              </w:rPr>
-              <w:t xml:space="preserve"> e</w:t>
-            </w:r>
-            <w:r>
-              <w:rPr>
-                <w:lang w:val="en-US"/>
-              </w:rPr>
-              <w:t xml:space="preserve"> bike</w:t>
-            </w:r>
-          </w:p>
-        </w:tc>
-      </w:tr>
-      <w:tr>
-        <w:tc>
-          <w:tcPr>
-            <w:cnfStyle w:val="001000000000" w:firstRow="0" w:lastRow="0" w:firstColumn="1" w:lastColumn="0" w:oddVBand="0" w:evenVBand="0" w:oddHBand="0" w:evenHBand="0" w:firstRowFirstColumn="0" w:firstRowLastColumn="0" w:lastRowFirstColumn="0" w:lastRowLastColumn="0"/>
-            <w:tcW w:w="716" w:type="dxa"/>
-          </w:tcPr>
-          <w:p>
-            <w:pPr>
-              <w:rPr>
-                <w:lang w:val="en-US"/>
-              </w:rPr>
-            </w:pPr>
-            <w:r>
-              <w:rPr>
-                <w:lang w:val="en-US"/>
-              </w:rPr>
-              <w:t>6</w:t>
-            </w:r>
-          </w:p>
-        </w:tc>
-        <w:tc>
-          <w:tcPr>
-            <w:tcW w:w="1531" w:type="dxa"/>
-          </w:tcPr>
-          <w:p>
-            <w:pPr>
-              <w:spacing w:line="259" w:lineRule="auto"/>
-              <w:cnfStyle w:val="000000000000" w:firstRow="0" w:lastRow="0" w:firstColumn="0" w:lastColumn="0" w:oddVBand="0" w:evenVBand="0" w:oddHBand="0" w:evenHBand="0" w:firstRowFirstColumn="0" w:firstRowLastColumn="0" w:lastRowFirstColumn="0" w:lastRowLastColumn="0"/>
-              <w:rPr>
-                <w:lang w:val="en-US"/>
-              </w:rPr>
-            </w:pPr>
-            <w:r>
-              <w:rPr>
-                <w:lang w:val="en-US"/>
-              </w:rPr>
-              <w:t>TWIN_ELEC TRICAL_BIKE_CODE</w:t>
-            </w:r>
-          </w:p>
-          <w:p>
-            <w:pPr>
-              <w:spacing w:line="259" w:lineRule="auto"/>
-              <w:cnfStyle w:val="000000000000" w:firstRow="0" w:lastRow="0" w:firstColumn="0" w:lastColumn="0" w:oddVBand="0" w:evenVBand="0" w:oddHBand="0" w:evenHBand="0" w:firstRowFirstColumn="0" w:firstRowLastColumn="0" w:lastRowFirstColumn="0" w:lastRowLastColumn="0"/>
-              <w:rPr>
-                <w:lang w:val="en-US"/>
-              </w:rPr>
-            </w:pPr>
-          </w:p>
-        </w:tc>
-        <w:tc>
-          <w:tcPr>
-            <w:tcW w:w="2503" w:type="dxa"/>
-          </w:tcPr>
-          <w:p>
-            <w:pPr>
-              <w:spacing w:line="259" w:lineRule="auto"/>
-              <w:cnfStyle w:val="000000000000" w:firstRow="0" w:lastRow="0" w:firstColumn="0" w:lastColumn="0" w:oddVBand="0" w:evenVBand="0" w:oddHBand="0" w:evenHBand="0" w:firstRowFirstColumn="0" w:firstRowLastColumn="0" w:lastRowFirstColumn="0" w:lastRowLastColumn="0"/>
-            </w:pPr>
-            <w:r>
-              <w:rPr>
-                <w:lang w:val="en-US"/>
-              </w:rPr>
-              <w:t>int</w:t>
-            </w:r>
-          </w:p>
-        </w:tc>
-        <w:tc>
-          <w:tcPr>
-            <w:tcW w:w="1754" w:type="dxa"/>
-          </w:tcPr>
-          <w:p>
-            <w:pPr>
-              <w:spacing w:line="259" w:lineRule="auto"/>
-              <w:cnfStyle w:val="000000000000" w:firstRow="0" w:lastRow="0" w:firstColumn="0" w:lastColumn="0" w:oddVBand="0" w:evenVBand="0" w:oddHBand="0" w:evenHBand="0" w:firstRowFirstColumn="0" w:firstRowLastColumn="0" w:lastRowFirstColumn="0" w:lastRowLastColumn="0"/>
-            </w:pPr>
-            <w:r>
-              <w:rPr>
-                <w:lang w:val="en-US"/>
-              </w:rPr>
-              <w:t>4</w:t>
-            </w:r>
-          </w:p>
-        </w:tc>
-        <w:tc>
-          <w:tcPr>
-            <w:tcW w:w="2512" w:type="dxa"/>
-          </w:tcPr>
-          <w:p>
-            <w:pPr>
-              <w:spacing w:line="259" w:lineRule="auto"/>
-              <w:cnfStyle w:val="000000000000" w:firstRow="0" w:lastRow="0" w:firstColumn="0" w:lastColumn="0" w:oddVBand="0" w:evenVBand="0" w:oddHBand="0" w:evenHBand="0" w:firstRowFirstColumn="0" w:firstRowLastColumn="0" w:lastRowFirstColumn="0" w:lastRowLastColumn="0"/>
-              <w:rPr>
-                <w:rFonts w:ascii="Calibri" w:eastAsia="Calibri" w:hAnsi="Calibri" w:cs="Calibri"/>
-                <w:color w:val="000000" w:themeColor="text1"/>
-                <w:lang w:val="en-US"/>
-              </w:rPr>
-            </w:pPr>
-            <w:r>
-              <w:rPr>
-                <w:rFonts w:ascii="Calibri" w:eastAsia="Calibri" w:hAnsi="Calibri" w:cs="Calibri"/>
-                <w:color w:val="000000" w:themeColor="text1"/>
-                <w:lang w:val="en-US"/>
-              </w:rPr>
-              <w:t>Code of twin e bike</w:t>
-            </w:r>
-          </w:p>
-          <w:p>
-            <w:pPr>
-              <w:spacing w:line="259" w:lineRule="auto"/>
-              <w:cnfStyle w:val="000000000000" w:firstRow="0" w:lastRow="0" w:firstColumn="0" w:lastColumn="0" w:oddVBand="0" w:evenVBand="0" w:oddHBand="0" w:evenHBand="0" w:firstRowFirstColumn="0" w:firstRowLastColumn="0" w:lastRowFirstColumn="0" w:lastRowLastColumn="0"/>
-              <w:rPr>
-                <w:lang w:val="en-US"/>
-              </w:rPr>
-            </w:pPr>
-          </w:p>
-          <w:p>
-            <w:pPr>
-              <w:spacing w:line="259" w:lineRule="auto"/>
-              <w:cnfStyle w:val="000000000000" w:firstRow="0" w:lastRow="0" w:firstColumn="0" w:lastColumn="0" w:oddVBand="0" w:evenVBand="0" w:oddHBand="0" w:evenHBand="0" w:firstRowFirstColumn="0" w:firstRowLastColumn="0" w:lastRowFirstColumn="0" w:lastRowLastColumn="0"/>
-              <w:rPr>
-                <w:lang w:val="en-US"/>
-              </w:rPr>
-            </w:pPr>
           </w:p>
         </w:tc>
       </w:tr>
@@ -3090,14 +2613,12 @@
                 <w:lang w:val="en-US"/>
               </w:rPr>
             </w:pPr>
-            <w:proofErr w:type="spellStart"/>
             <w:r>
               <w:rPr>
                 <w:lang w:val="en-US"/>
               </w:rPr>
               <w:t>Desciption</w:t>
             </w:r>
-            <w:proofErr w:type="spellEnd"/>
           </w:p>
         </w:tc>
       </w:tr>
@@ -3133,14 +2654,12 @@
               <w:spacing w:line="259" w:lineRule="auto"/>
               <w:cnfStyle w:val="000000100000" w:firstRow="0" w:lastRow="0" w:firstColumn="0" w:lastColumn="0" w:oddVBand="0" w:evenVBand="0" w:oddHBand="1" w:evenHBand="0" w:firstRowFirstColumn="0" w:firstRowLastColumn="0" w:lastRowFirstColumn="0" w:lastRowLastColumn="0"/>
             </w:pPr>
-            <w:proofErr w:type="spellStart"/>
             <w:r>
               <w:rPr>
                 <w:lang w:val="en-US"/>
               </w:rPr>
               <w:t>addBike</w:t>
             </w:r>
-            <w:proofErr w:type="spellEnd"/>
           </w:p>
         </w:tc>
         <w:tc>
@@ -3209,14 +2728,12 @@
               <w:spacing w:line="259" w:lineRule="auto"/>
               <w:cnfStyle w:val="000000000000" w:firstRow="0" w:lastRow="0" w:firstColumn="0" w:lastColumn="0" w:oddVBand="0" w:evenVBand="0" w:oddHBand="0" w:evenHBand="0" w:firstRowFirstColumn="0" w:firstRowLastColumn="0" w:lastRowFirstColumn="0" w:lastRowLastColumn="0"/>
             </w:pPr>
-            <w:proofErr w:type="spellStart"/>
             <w:r>
               <w:rPr>
                 <w:lang w:val="en-US"/>
               </w:rPr>
               <w:t>removeBike</w:t>
             </w:r>
-            <w:proofErr w:type="spellEnd"/>
           </w:p>
         </w:tc>
         <w:tc>
@@ -3289,14 +2806,12 @@
                 <w:lang w:val="en-US"/>
               </w:rPr>
             </w:pPr>
-            <w:proofErr w:type="spellStart"/>
             <w:r>
               <w:rPr>
                 <w:lang w:val="en-US"/>
               </w:rPr>
               <w:t>refreshBikeList</w:t>
             </w:r>
-            <w:proofErr w:type="spellEnd"/>
           </w:p>
         </w:tc>
         <w:tc>
@@ -3372,14 +2887,12 @@
                 <w:lang w:val="en-US"/>
               </w:rPr>
             </w:pPr>
-            <w:proofErr w:type="spellStart"/>
             <w:r>
               <w:rPr>
                 <w:lang w:val="en-US"/>
               </w:rPr>
               <w:t>getBikeListInDock</w:t>
             </w:r>
-            <w:proofErr w:type="spellEnd"/>
           </w:p>
         </w:tc>
         <w:tc>
@@ -3394,14 +2907,12 @@
                 <w:lang w:val="en-US"/>
               </w:rPr>
             </w:pPr>
-            <w:proofErr w:type="spellStart"/>
             <w:r>
               <w:rPr>
                 <w:lang w:val="en-US"/>
               </w:rPr>
               <w:t>ArrayList</w:t>
             </w:r>
-            <w:proofErr w:type="spellEnd"/>
           </w:p>
         </w:tc>
         <w:tc>
@@ -3460,14 +2971,12 @@
                 <w:lang w:val="en-US"/>
               </w:rPr>
             </w:pPr>
-            <w:proofErr w:type="spellStart"/>
             <w:r>
               <w:rPr>
                 <w:lang w:val="en-US"/>
               </w:rPr>
               <w:t>createStandardBike</w:t>
             </w:r>
-            <w:proofErr w:type="spellEnd"/>
           </w:p>
         </w:tc>
         <w:tc>
@@ -3482,14 +2991,12 @@
                 <w:lang w:val="en-US"/>
               </w:rPr>
             </w:pPr>
-            <w:proofErr w:type="spellStart"/>
             <w:r>
               <w:rPr>
                 <w:lang w:val="en-US"/>
               </w:rPr>
               <w:t>StandardBike</w:t>
             </w:r>
-            <w:proofErr w:type="spellEnd"/>
           </w:p>
         </w:tc>
         <w:tc>
@@ -3545,7 +3052,6 @@
                 <w:lang w:val="en-US"/>
               </w:rPr>
             </w:pPr>
-            <w:proofErr w:type="spellStart"/>
             <w:r>
               <w:rPr>
                 <w:lang w:val="en-US"/>
@@ -3564,7 +3070,6 @@
               </w:rPr>
               <w:t>Bike</w:t>
             </w:r>
-            <w:proofErr w:type="spellEnd"/>
           </w:p>
         </w:tc>
         <w:tc>
@@ -3576,14 +3081,12 @@
               <w:spacing w:line="259" w:lineRule="auto"/>
               <w:cnfStyle w:val="000000000000" w:firstRow="0" w:lastRow="0" w:firstColumn="0" w:lastColumn="0" w:oddVBand="0" w:evenVBand="0" w:oddHBand="0" w:evenHBand="0" w:firstRowFirstColumn="0" w:firstRowLastColumn="0" w:lastRowFirstColumn="0" w:lastRowLastColumn="0"/>
             </w:pPr>
-            <w:proofErr w:type="spellStart"/>
             <w:r>
               <w:rPr>
                 <w:lang w:val="en-US"/>
               </w:rPr>
               <w:t>TwinBike</w:t>
             </w:r>
-            <w:proofErr w:type="spellEnd"/>
           </w:p>
         </w:tc>
         <w:tc>
@@ -3654,7 +3157,6 @@
                 <w:lang w:val="en-US"/>
               </w:rPr>
             </w:pPr>
-            <w:proofErr w:type="spellStart"/>
             <w:r>
               <w:rPr>
                 <w:lang w:val="en-US"/>
@@ -3673,7 +3175,6 @@
               </w:rPr>
               <w:t>Bike</w:t>
             </w:r>
-            <w:proofErr w:type="spellEnd"/>
           </w:p>
         </w:tc>
         <w:tc>
@@ -3688,7 +3189,6 @@
                 <w:lang w:val="en-US"/>
               </w:rPr>
             </w:pPr>
-            <w:proofErr w:type="spellStart"/>
             <w:r>
               <w:rPr>
                 <w:lang w:val="en-US"/>
@@ -3707,7 +3207,6 @@
               </w:rPr>
               <w:t>Bike</w:t>
             </w:r>
-            <w:proofErr w:type="spellEnd"/>
           </w:p>
         </w:tc>
         <w:tc>
@@ -3775,7 +3274,6 @@
                 <w:lang w:val="en-US"/>
               </w:rPr>
             </w:pPr>
-            <w:proofErr w:type="spellStart"/>
             <w:r>
               <w:rPr>
                 <w:lang w:val="en-US"/>
@@ -3794,7 +3292,6 @@
               </w:rPr>
               <w:t>Bike</w:t>
             </w:r>
-            <w:proofErr w:type="spellEnd"/>
           </w:p>
         </w:tc>
         <w:tc>
@@ -3809,7 +3306,6 @@
                 <w:lang w:val="en-US"/>
               </w:rPr>
             </w:pPr>
-            <w:proofErr w:type="spellStart"/>
             <w:r>
               <w:rPr>
                 <w:lang w:val="en-US"/>
@@ -3822,7 +3318,6 @@
               </w:rPr>
               <w:t>Bike</w:t>
             </w:r>
-            <w:proofErr w:type="spellEnd"/>
           </w:p>
         </w:tc>
         <w:tc>
@@ -3893,14 +3388,12 @@
                 <w:lang w:val="en-US"/>
               </w:rPr>
             </w:pPr>
-            <w:proofErr w:type="spellStart"/>
             <w:r>
               <w:rPr>
                 <w:lang w:val="en-US"/>
               </w:rPr>
               <w:t>getBikeById</w:t>
             </w:r>
-            <w:proofErr w:type="spellEnd"/>
           </w:p>
         </w:tc>
         <w:tc>
@@ -3976,14 +3469,12 @@
                 <w:lang w:val="en-US"/>
               </w:rPr>
             </w:pPr>
-            <w:proofErr w:type="spellStart"/>
             <w:r>
               <w:rPr>
                 <w:lang w:val="en-US"/>
               </w:rPr>
               <w:t>getBikeByBarcode</w:t>
             </w:r>
-            <w:proofErr w:type="spellEnd"/>
           </w:p>
         </w:tc>
         <w:tc>
@@ -4062,14 +3553,12 @@
                 <w:lang w:val="en-US"/>
               </w:rPr>
             </w:pPr>
-            <w:proofErr w:type="spellStart"/>
             <w:r>
               <w:rPr>
                 <w:lang w:val="en-US"/>
               </w:rPr>
               <w:t>updateDockOfBike</w:t>
             </w:r>
-            <w:proofErr w:type="spellEnd"/>
           </w:p>
         </w:tc>
         <w:tc>
@@ -4145,14 +3634,12 @@
                 <w:lang w:val="en-US"/>
               </w:rPr>
             </w:pPr>
-            <w:proofErr w:type="spellStart"/>
             <w:r>
               <w:rPr>
                 <w:lang w:val="en-US"/>
               </w:rPr>
               <w:t>getInstance</w:t>
             </w:r>
-            <w:proofErr w:type="spellEnd"/>
           </w:p>
         </w:tc>
         <w:tc>
@@ -4167,14 +3654,12 @@
                 <w:lang w:val="en-US"/>
               </w:rPr>
             </w:pPr>
-            <w:proofErr w:type="spellStart"/>
             <w:r>
               <w:rPr>
                 <w:lang w:val="en-US"/>
               </w:rPr>
               <w:t>BikeManager</w:t>
             </w:r>
-            <w:proofErr w:type="spellEnd"/>
           </w:p>
         </w:tc>
         <w:tc>
@@ -4209,11 +3694,15 @@
     <w:p>
       <w:pPr>
         <w:rPr>
-          <w:lang w:val="en-US"/>
-        </w:rPr>
-      </w:pPr>
-      <w:r>
-        <w:rPr>
+          <w:b/>
+          <w:bCs/>
+          <w:lang w:val="en-US"/>
+        </w:rPr>
+      </w:pPr>
+      <w:r>
+        <w:rPr>
+          <w:b/>
+          <w:bCs/>
           <w:lang w:val="en-US"/>
         </w:rPr>
         <w:t>Parameter:</w:t>
@@ -4243,14 +3732,12 @@
           <w:lang w:val="en-US"/>
         </w:rPr>
       </w:pPr>
-      <w:proofErr w:type="spellStart"/>
       <w:r>
         <w:rPr>
           <w:lang w:val="en-US"/>
         </w:rPr>
         <w:t>DockId</w:t>
       </w:r>
-      <w:proofErr w:type="spellEnd"/>
     </w:p>
     <w:p>
       <w:pPr>
@@ -4259,14 +3746,12 @@
           <w:lang w:val="en-US"/>
         </w:rPr>
       </w:pPr>
-      <w:proofErr w:type="spellStart"/>
       <w:r>
         <w:rPr>
           <w:lang w:val="en-US"/>
         </w:rPr>
         <w:t>ResultSet</w:t>
       </w:r>
-      <w:proofErr w:type="spellEnd"/>
     </w:p>
     <w:p>
       <w:pPr>
@@ -4279,16 +3764,8 @@
         <w:rPr>
           <w:lang w:val="en-US"/>
         </w:rPr>
-        <w:t xml:space="preserve">Id – </w:t>
-      </w:r>
-      <w:proofErr w:type="spellStart"/>
-      <w:r>
-        <w:rPr>
-          <w:lang w:val="en-US"/>
-        </w:rPr>
-        <w:t>bikeId</w:t>
-      </w:r>
-      <w:proofErr w:type="spellEnd"/>
+        <w:t>Id – bikeId</w:t>
+      </w:r>
     </w:p>
     <w:p>
       <w:pPr>
@@ -4307,11 +3784,15 @@
     <w:p>
       <w:pPr>
         <w:rPr>
-          <w:lang w:val="en-US"/>
-        </w:rPr>
-      </w:pPr>
-      <w:r>
-        <w:rPr>
+          <w:b/>
+          <w:bCs/>
+          <w:lang w:val="en-US"/>
+        </w:rPr>
+      </w:pPr>
+      <w:r>
+        <w:rPr>
+          <w:b/>
+          <w:bCs/>
           <w:lang w:val="en-US"/>
         </w:rPr>
         <w:t>Exception:</w:t>
@@ -4328,6 +3809,7 @@
         <w:rPr>
           <w:lang w:val="en-US"/>
         </w:rPr>
+        <w:lastRenderedPageBreak/>
         <w:t>None</w:t>
       </w:r>
     </w:p>
@@ -4432,14 +3914,12 @@
         </w:rPr>
         <w:t>Class “</w:t>
       </w:r>
-      <w:proofErr w:type="spellStart"/>
       <w:r>
         <w:rPr>
           <w:lang w:val="en-US"/>
         </w:rPr>
         <w:t>StandardBike</w:t>
       </w:r>
-      <w:proofErr w:type="spellEnd"/>
       <w:r>
         <w:rPr>
           <w:lang w:val="en-US"/>
@@ -4463,10 +3943,10 @@
           <w:noProof/>
         </w:rPr>
         <w:drawing>
-          <wp:inline distT="0" distB="0" distL="0" distR="0" wp14:anchorId="3C822E80" wp14:editId="16FFE1A5">
-            <wp:extent cx="3448050" cy="1143000"/>
-            <wp:effectExtent l="0" t="0" r="0" b="0"/>
-            <wp:docPr id="1851423190" name="Picture 1851423190"/>
+          <wp:inline distT="0" distB="0" distL="0" distR="0" wp14:anchorId="052FDD6A" wp14:editId="184DED39">
+            <wp:extent cx="3574090" cy="1181202"/>
+            <wp:effectExtent l="0" t="0" r="7620" b="0"/>
+            <wp:docPr id="10" name="Picture 10"/>
             <wp:cNvGraphicFramePr>
               <a:graphicFrameLocks xmlns:a="http://schemas.openxmlformats.org/drawingml/2006/main" noChangeAspect="1"/>
             </wp:cNvGraphicFramePr>
@@ -4474,17 +3954,11 @@
               <a:graphicData uri="http://schemas.openxmlformats.org/drawingml/2006/picture">
                 <pic:pic xmlns:pic="http://schemas.openxmlformats.org/drawingml/2006/picture">
                   <pic:nvPicPr>
-                    <pic:cNvPr id="0" name=""/>
+                    <pic:cNvPr id="1" name=""/>
                     <pic:cNvPicPr/>
                   </pic:nvPicPr>
                   <pic:blipFill>
-                    <a:blip r:embed="rId9">
-                      <a:extLst>
-                        <a:ext uri="{28A0092B-C50C-407E-A947-70E740481C1C}">
-                          <a14:useLocalDpi xmlns:a14="http://schemas.microsoft.com/office/drawing/2010/main" val="0"/>
-                        </a:ext>
-                      </a:extLst>
-                    </a:blip>
+                    <a:blip r:embed="rId9"/>
                     <a:stretch>
                       <a:fillRect/>
                     </a:stretch>
@@ -4492,7 +3966,7 @@
                   <pic:spPr>
                     <a:xfrm>
                       <a:off x="0" y="0"/>
-                      <a:ext cx="3448050" cy="1143000"/>
+                      <a:ext cx="3574090" cy="1181202"/>
                     </a:xfrm>
                     <a:prstGeom prst="rect">
                       <a:avLst/>
@@ -4637,14 +4111,12 @@
                 <w:lang w:val="en-US"/>
               </w:rPr>
             </w:pPr>
-            <w:proofErr w:type="spellStart"/>
             <w:r>
               <w:rPr>
                 <w:lang w:val="en-US"/>
               </w:rPr>
               <w:t>Desciption</w:t>
             </w:r>
-            <w:proofErr w:type="spellEnd"/>
           </w:p>
         </w:tc>
       </w:tr>
@@ -4683,7 +4155,6 @@
                 <w:lang w:val="en-US"/>
               </w:rPr>
             </w:pPr>
-            <w:proofErr w:type="spellStart"/>
             <w:r>
               <w:rPr>
                 <w:lang w:val="en-US"/>
@@ -4702,7 +4173,6 @@
               </w:rPr>
               <w:t>Type</w:t>
             </w:r>
-            <w:proofErr w:type="spellEnd"/>
           </w:p>
         </w:tc>
         <w:tc>
@@ -4749,11 +4219,15 @@
     <w:p>
       <w:pPr>
         <w:rPr>
-          <w:lang w:val="en-US"/>
-        </w:rPr>
-      </w:pPr>
-      <w:r>
-        <w:rPr>
+          <w:b/>
+          <w:bCs/>
+          <w:lang w:val="en-US"/>
+        </w:rPr>
+      </w:pPr>
+      <w:r>
+        <w:rPr>
+          <w:b/>
+          <w:bCs/>
           <w:lang w:val="en-US"/>
         </w:rPr>
         <w:t>Parameter:</w:t>
@@ -4773,11 +4247,15 @@
     <w:p>
       <w:pPr>
         <w:rPr>
-          <w:lang w:val="en-US"/>
-        </w:rPr>
-      </w:pPr>
-      <w:r>
-        <w:rPr>
+          <w:b/>
+          <w:bCs/>
+          <w:lang w:val="en-US"/>
+        </w:rPr>
+      </w:pPr>
+      <w:r>
+        <w:rPr>
+          <w:b/>
+          <w:bCs/>
           <w:lang w:val="en-US"/>
         </w:rPr>
         <w:t>Exception:</w:t>
@@ -4881,21 +4359,7 @@
         <w:rPr>
           <w:lang w:val="en-US"/>
         </w:rPr>
-        <w:t>Class “</w:t>
-      </w:r>
-      <w:proofErr w:type="spellStart"/>
-      <w:r>
-        <w:rPr>
-          <w:lang w:val="en-US"/>
-        </w:rPr>
-        <w:t>StandardElectricalBike</w:t>
-      </w:r>
-      <w:proofErr w:type="spellEnd"/>
-      <w:r>
-        <w:rPr>
-          <w:lang w:val="en-US"/>
-        </w:rPr>
-        <w:t>”</w:t>
+        <w:t>Class “StandardElectricalBike”</w:t>
       </w:r>
     </w:p>
     <w:p>
@@ -4914,6 +4378,7 @@
         <w:rPr>
           <w:noProof/>
         </w:rPr>
+        <w:lastRenderedPageBreak/>
         <w:drawing>
           <wp:inline distT="0" distB="0" distL="0" distR="0" wp14:anchorId="742D3AA0" wp14:editId="062F02AA">
             <wp:extent cx="3829050" cy="1495425"/>
@@ -5204,7 +4669,6 @@
               <w:spacing w:line="259" w:lineRule="auto"/>
               <w:cnfStyle w:val="000000000000" w:firstRow="0" w:lastRow="0" w:firstColumn="0" w:lastColumn="0" w:oddVBand="0" w:evenVBand="0" w:oddHBand="0" w:evenHBand="0" w:firstRowFirstColumn="0" w:firstRowLastColumn="0" w:lastRowFirstColumn="0" w:lastRowLastColumn="0"/>
             </w:pPr>
-            <w:proofErr w:type="spellStart"/>
             <w:r>
               <w:rPr>
                 <w:lang w:val="en-US"/>
@@ -5217,7 +4681,6 @@
               </w:rPr>
               <w:t>Remain</w:t>
             </w:r>
-            <w:proofErr w:type="spellEnd"/>
           </w:p>
         </w:tc>
         <w:tc>
@@ -5320,11 +4783,15 @@
     <w:p>
       <w:pPr>
         <w:rPr>
-          <w:lang w:val="en-US"/>
-        </w:rPr>
-      </w:pPr>
-      <w:r>
-        <w:rPr>
+          <w:b/>
+          <w:bCs/>
+          <w:lang w:val="en-US"/>
+        </w:rPr>
+      </w:pPr>
+      <w:r>
+        <w:rPr>
+          <w:b/>
+          <w:bCs/>
           <w:lang w:val="en-US"/>
         </w:rPr>
         <w:t>Parameter:</w:t>
@@ -5344,11 +4811,15 @@
     <w:p>
       <w:pPr>
         <w:rPr>
-          <w:lang w:val="en-US"/>
-        </w:rPr>
-      </w:pPr>
-      <w:r>
-        <w:rPr>
+          <w:b/>
+          <w:bCs/>
+          <w:lang w:val="en-US"/>
+        </w:rPr>
+      </w:pPr>
+      <w:r>
+        <w:rPr>
+          <w:b/>
+          <w:bCs/>
           <w:lang w:val="en-US"/>
         </w:rPr>
         <w:t>Exception:</w:t>
@@ -5453,21 +4924,7 @@
         <w:rPr>
           <w:lang w:val="en-US"/>
         </w:rPr>
-        <w:t>Class “</w:t>
-      </w:r>
-      <w:proofErr w:type="spellStart"/>
-      <w:r>
-        <w:rPr>
-          <w:lang w:val="en-US"/>
-        </w:rPr>
-        <w:t>TwinBike</w:t>
-      </w:r>
-      <w:proofErr w:type="spellEnd"/>
-      <w:r>
-        <w:rPr>
-          <w:lang w:val="en-US"/>
-        </w:rPr>
-        <w:t>”</w:t>
+        <w:t>Class “TwinBike”</w:t>
       </w:r>
     </w:p>
     <w:p>
@@ -5661,14 +5118,12 @@
                 <w:lang w:val="en-US"/>
               </w:rPr>
             </w:pPr>
-            <w:proofErr w:type="spellStart"/>
             <w:r>
               <w:rPr>
                 <w:lang w:val="en-US"/>
               </w:rPr>
               <w:t>Desciption</w:t>
             </w:r>
-            <w:proofErr w:type="spellEnd"/>
           </w:p>
         </w:tc>
       </w:tr>
@@ -5691,6 +5146,7 @@
               <w:rPr>
                 <w:lang w:val="en-US"/>
               </w:rPr>
+              <w:lastRenderedPageBreak/>
               <w:t>1</w:t>
             </w:r>
           </w:p>
@@ -5707,14 +5163,12 @@
                 <w:lang w:val="en-US"/>
               </w:rPr>
             </w:pPr>
-            <w:proofErr w:type="spellStart"/>
             <w:r>
               <w:rPr>
                 <w:lang w:val="en-US"/>
               </w:rPr>
               <w:t>getBikeType</w:t>
             </w:r>
-            <w:proofErr w:type="spellEnd"/>
           </w:p>
         </w:tc>
         <w:tc>
@@ -5761,11 +5215,15 @@
     <w:p>
       <w:pPr>
         <w:rPr>
-          <w:lang w:val="en-US"/>
-        </w:rPr>
-      </w:pPr>
-      <w:r>
-        <w:rPr>
+          <w:b/>
+          <w:bCs/>
+          <w:lang w:val="en-US"/>
+        </w:rPr>
+      </w:pPr>
+      <w:r>
+        <w:rPr>
+          <w:b/>
+          <w:bCs/>
           <w:lang w:val="en-US"/>
         </w:rPr>
         <w:t>Parameter:</w:t>
@@ -5785,11 +5243,15 @@
     <w:p>
       <w:pPr>
         <w:rPr>
-          <w:lang w:val="en-US"/>
-        </w:rPr>
-      </w:pPr>
-      <w:r>
-        <w:rPr>
+          <w:b/>
+          <w:bCs/>
+          <w:lang w:val="en-US"/>
+        </w:rPr>
+      </w:pPr>
+      <w:r>
+        <w:rPr>
+          <w:b/>
+          <w:bCs/>
           <w:lang w:val="en-US"/>
         </w:rPr>
         <w:t>Exception:</w:t>
@@ -5894,21 +5356,7 @@
         <w:rPr>
           <w:lang w:val="en-US"/>
         </w:rPr>
-        <w:t>Class “</w:t>
-      </w:r>
-      <w:proofErr w:type="spellStart"/>
-      <w:r>
-        <w:rPr>
-          <w:lang w:val="en-US"/>
-        </w:rPr>
-        <w:t>TwinElectricalBike</w:t>
-      </w:r>
-      <w:proofErr w:type="spellEnd"/>
-      <w:r>
-        <w:rPr>
-          <w:lang w:val="en-US"/>
-        </w:rPr>
-        <w:t>”</w:t>
+        <w:t>Class “TwinElectricalBike”</w:t>
       </w:r>
     </w:p>
     <w:p>
@@ -6102,14 +5550,12 @@
                 <w:lang w:val="en-US"/>
               </w:rPr>
             </w:pPr>
-            <w:proofErr w:type="spellStart"/>
             <w:r>
               <w:rPr>
                 <w:lang w:val="en-US"/>
               </w:rPr>
               <w:t>Desciption</w:t>
             </w:r>
-            <w:proofErr w:type="spellEnd"/>
           </w:p>
         </w:tc>
       </w:tr>
@@ -6148,14 +5594,12 @@
                 <w:lang w:val="en-US"/>
               </w:rPr>
             </w:pPr>
-            <w:proofErr w:type="spellStart"/>
             <w:r>
               <w:rPr>
                 <w:lang w:val="en-US"/>
               </w:rPr>
               <w:t>getBikeType</w:t>
             </w:r>
-            <w:proofErr w:type="spellEnd"/>
           </w:p>
         </w:tc>
         <w:tc>
@@ -6202,11 +5646,15 @@
     <w:p>
       <w:pPr>
         <w:rPr>
-          <w:lang w:val="en-US"/>
-        </w:rPr>
-      </w:pPr>
-      <w:r>
-        <w:rPr>
+          <w:b/>
+          <w:bCs/>
+          <w:lang w:val="en-US"/>
+        </w:rPr>
+      </w:pPr>
+      <w:r>
+        <w:rPr>
+          <w:b/>
+          <w:bCs/>
           <w:lang w:val="en-US"/>
         </w:rPr>
         <w:t>Parameter:</w:t>
@@ -6226,11 +5674,15 @@
     <w:p>
       <w:pPr>
         <w:rPr>
-          <w:lang w:val="en-US"/>
-        </w:rPr>
-      </w:pPr>
-      <w:r>
-        <w:rPr>
+          <w:b/>
+          <w:bCs/>
+          <w:lang w:val="en-US"/>
+        </w:rPr>
+      </w:pPr>
+      <w:r>
+        <w:rPr>
+          <w:b/>
+          <w:bCs/>
           <w:lang w:val="en-US"/>
         </w:rPr>
         <w:t>Exception:</w:t>
@@ -6309,6 +5761,7 @@
         <w:rPr>
           <w:lang w:val="en-US"/>
         </w:rPr>
+        <w:lastRenderedPageBreak/>
         <w:t>None</w:t>
       </w:r>
     </w:p>
@@ -6526,14 +5979,12 @@
                 <w:lang w:val="en-US"/>
               </w:rPr>
             </w:pPr>
-            <w:proofErr w:type="spellStart"/>
             <w:r>
               <w:rPr>
                 <w:lang w:val="en-US"/>
               </w:rPr>
               <w:t>Desciption</w:t>
             </w:r>
-            <w:proofErr w:type="spellEnd"/>
           </w:p>
         </w:tc>
       </w:tr>
@@ -6572,14 +6023,12 @@
               <w:spacing w:line="259" w:lineRule="auto"/>
               <w:cnfStyle w:val="000000100000" w:firstRow="0" w:lastRow="0" w:firstColumn="0" w:lastColumn="0" w:oddVBand="0" w:evenVBand="0" w:oddHBand="1" w:evenHBand="0" w:firstRowFirstColumn="0" w:firstRowLastColumn="0" w:lastRowFirstColumn="0" w:lastRowLastColumn="0"/>
             </w:pPr>
-            <w:proofErr w:type="spellStart"/>
             <w:r>
               <w:rPr>
                 <w:lang w:val="en-US"/>
               </w:rPr>
               <w:t>getConnection</w:t>
             </w:r>
-            <w:proofErr w:type="spellEnd"/>
             <w:r>
               <w:rPr>
                 <w:lang w:val="en-US"/>
@@ -6630,11 +6079,15 @@
     <w:p>
       <w:pPr>
         <w:rPr>
-          <w:lang w:val="en-US"/>
-        </w:rPr>
-      </w:pPr>
-      <w:r>
-        <w:rPr>
+          <w:b/>
+          <w:bCs/>
+          <w:lang w:val="en-US"/>
+        </w:rPr>
+      </w:pPr>
+      <w:r>
+        <w:rPr>
+          <w:b/>
+          <w:bCs/>
           <w:lang w:val="en-US"/>
         </w:rPr>
         <w:t>Parameter:</w:t>
@@ -6654,11 +6107,15 @@
     <w:p>
       <w:pPr>
         <w:rPr>
-          <w:lang w:val="en-US"/>
-        </w:rPr>
-      </w:pPr>
-      <w:r>
-        <w:rPr>
+          <w:b/>
+          <w:bCs/>
+          <w:lang w:val="en-US"/>
+        </w:rPr>
+      </w:pPr>
+      <w:r>
+        <w:rPr>
+          <w:b/>
+          <w:bCs/>
           <w:lang w:val="en-US"/>
         </w:rPr>
         <w:t>Exception:</w:t>
@@ -6806,6 +6263,7 @@
         <w:rPr>
           <w:noProof/>
         </w:rPr>
+        <w:lastRenderedPageBreak/>
         <w:drawing>
           <wp:inline distT="0" distB="0" distL="0" distR="0" wp14:anchorId="48BA1B89" wp14:editId="26BF27B2">
             <wp:extent cx="1990725" cy="2343150"/>
@@ -7382,14 +6840,12 @@
               <w:spacing w:line="259" w:lineRule="auto"/>
               <w:cnfStyle w:val="000000100000" w:firstRow="0" w:lastRow="0" w:firstColumn="0" w:lastColumn="0" w:oddVBand="0" w:evenVBand="0" w:oddHBand="1" w:evenHBand="0" w:firstRowFirstColumn="0" w:firstRowLastColumn="0" w:lastRowFirstColumn="0" w:lastRowLastColumn="0"/>
             </w:pPr>
-            <w:proofErr w:type="spellStart"/>
             <w:r>
               <w:rPr>
                 <w:lang w:val="en-US"/>
               </w:rPr>
               <w:t>imageURL</w:t>
             </w:r>
-            <w:proofErr w:type="spellEnd"/>
           </w:p>
         </w:tc>
         <w:tc>
@@ -7475,14 +6931,12 @@
               <w:spacing w:line="259" w:lineRule="auto"/>
               <w:cnfStyle w:val="000000000000" w:firstRow="0" w:lastRow="0" w:firstColumn="0" w:lastColumn="0" w:oddVBand="0" w:evenVBand="0" w:oddHBand="0" w:evenHBand="0" w:firstRowFirstColumn="0" w:firstRowLastColumn="0" w:lastRowFirstColumn="0" w:lastRowLastColumn="0"/>
             </w:pPr>
-            <w:proofErr w:type="spellStart"/>
             <w:r>
               <w:rPr>
                 <w:lang w:val="en-US"/>
               </w:rPr>
               <w:t>bikeList</w:t>
             </w:r>
-            <w:proofErr w:type="spellEnd"/>
           </w:p>
         </w:tc>
         <w:tc>
@@ -7494,19 +6948,11 @@
               <w:spacing w:line="259" w:lineRule="auto"/>
               <w:cnfStyle w:val="000000000000" w:firstRow="0" w:lastRow="0" w:firstColumn="0" w:lastColumn="0" w:oddVBand="0" w:evenVBand="0" w:oddHBand="0" w:evenHBand="0" w:firstRowFirstColumn="0" w:firstRowLastColumn="0" w:lastRowFirstColumn="0" w:lastRowLastColumn="0"/>
             </w:pPr>
-            <w:proofErr w:type="spellStart"/>
-            <w:r>
-              <w:rPr>
-                <w:lang w:val="en-US"/>
-              </w:rPr>
-              <w:t>ArrayList</w:t>
-            </w:r>
-            <w:proofErr w:type="spellEnd"/>
-            <w:r>
-              <w:rPr>
-                <w:lang w:val="en-US"/>
-              </w:rPr>
-              <w:t>&lt;Bike&gt;</w:t>
+            <w:r>
+              <w:rPr>
+                <w:lang w:val="en-US"/>
+              </w:rPr>
+              <w:t>ArrayList&lt;Bike&gt;</w:t>
             </w:r>
           </w:p>
         </w:tc>
@@ -7579,14 +7025,12 @@
               <w:spacing w:line="259" w:lineRule="auto"/>
               <w:cnfStyle w:val="000000100000" w:firstRow="0" w:lastRow="0" w:firstColumn="0" w:lastColumn="0" w:oddVBand="0" w:evenVBand="0" w:oddHBand="1" w:evenHBand="0" w:firstRowFirstColumn="0" w:firstRowLastColumn="0" w:lastRowFirstColumn="0" w:lastRowLastColumn="0"/>
             </w:pPr>
-            <w:proofErr w:type="spellStart"/>
             <w:r>
               <w:rPr>
                 <w:lang w:val="en-US"/>
               </w:rPr>
               <w:t>createAt</w:t>
             </w:r>
-            <w:proofErr w:type="spellEnd"/>
           </w:p>
         </w:tc>
         <w:tc>
@@ -7674,14 +7118,12 @@
                 <w:lang w:val="en-US"/>
               </w:rPr>
             </w:pPr>
-            <w:proofErr w:type="spellStart"/>
             <w:r>
               <w:rPr>
                 <w:lang w:val="en-US"/>
               </w:rPr>
               <w:t>Availalbity</w:t>
             </w:r>
-            <w:proofErr w:type="spellEnd"/>
           </w:p>
         </w:tc>
         <w:tc>
@@ -7845,14 +7287,12 @@
                 <w:lang w:val="en-US"/>
               </w:rPr>
             </w:pPr>
-            <w:proofErr w:type="spellStart"/>
             <w:r>
               <w:rPr>
                 <w:lang w:val="en-US"/>
               </w:rPr>
               <w:t>Desciption</w:t>
             </w:r>
-            <w:proofErr w:type="spellEnd"/>
           </w:p>
         </w:tc>
       </w:tr>
@@ -7888,14 +7328,12 @@
               <w:spacing w:line="259" w:lineRule="auto"/>
               <w:cnfStyle w:val="000000100000" w:firstRow="0" w:lastRow="0" w:firstColumn="0" w:lastColumn="0" w:oddVBand="0" w:evenVBand="0" w:oddHBand="1" w:evenHBand="0" w:firstRowFirstColumn="0" w:firstRowLastColumn="0" w:lastRowFirstColumn="0" w:lastRowLastColumn="0"/>
             </w:pPr>
-            <w:proofErr w:type="spellStart"/>
             <w:r>
               <w:rPr>
                 <w:lang w:val="en-US"/>
               </w:rPr>
               <w:t>addBike</w:t>
             </w:r>
-            <w:proofErr w:type="spellEnd"/>
           </w:p>
         </w:tc>
         <w:tc>
@@ -7964,14 +7402,12 @@
               <w:spacing w:line="259" w:lineRule="auto"/>
               <w:cnfStyle w:val="000000000000" w:firstRow="0" w:lastRow="0" w:firstColumn="0" w:lastColumn="0" w:oddVBand="0" w:evenVBand="0" w:oddHBand="0" w:evenHBand="0" w:firstRowFirstColumn="0" w:firstRowLastColumn="0" w:lastRowFirstColumn="0" w:lastRowLastColumn="0"/>
             </w:pPr>
-            <w:proofErr w:type="spellStart"/>
             <w:r>
               <w:rPr>
                 <w:lang w:val="en-US"/>
               </w:rPr>
               <w:t>removeBike</w:t>
             </w:r>
-            <w:proofErr w:type="spellEnd"/>
           </w:p>
         </w:tc>
         <w:tc>
@@ -8044,14 +7480,12 @@
                 <w:lang w:val="en-US"/>
               </w:rPr>
             </w:pPr>
-            <w:proofErr w:type="spellStart"/>
             <w:r>
               <w:rPr>
                 <w:lang w:val="en-US"/>
               </w:rPr>
               <w:t>clearBikeList</w:t>
             </w:r>
-            <w:proofErr w:type="spellEnd"/>
           </w:p>
         </w:tc>
         <w:tc>
@@ -8127,14 +7561,12 @@
                 <w:lang w:val="en-US"/>
               </w:rPr>
             </w:pPr>
-            <w:proofErr w:type="spellStart"/>
             <w:r>
               <w:rPr>
                 <w:lang w:val="en-US"/>
               </w:rPr>
               <w:t>addListOfBike</w:t>
             </w:r>
-            <w:proofErr w:type="spellEnd"/>
           </w:p>
         </w:tc>
         <w:tc>
@@ -8190,11 +7622,15 @@
     <w:p>
       <w:pPr>
         <w:rPr>
-          <w:lang w:val="en-US"/>
-        </w:rPr>
-      </w:pPr>
-      <w:r>
-        <w:rPr>
+          <w:b/>
+          <w:bCs/>
+          <w:lang w:val="en-US"/>
+        </w:rPr>
+      </w:pPr>
+      <w:r>
+        <w:rPr>
+          <w:b/>
+          <w:bCs/>
           <w:lang w:val="en-US"/>
         </w:rPr>
         <w:t>Parameter:</w:t>
@@ -8220,11 +7656,15 @@
     <w:p>
       <w:pPr>
         <w:rPr>
-          <w:lang w:val="en-US"/>
-        </w:rPr>
-      </w:pPr>
-      <w:r>
-        <w:rPr>
+          <w:b/>
+          <w:bCs/>
+          <w:lang w:val="en-US"/>
+        </w:rPr>
+      </w:pPr>
+      <w:r>
+        <w:rPr>
+          <w:b/>
+          <w:bCs/>
           <w:lang w:val="en-US"/>
         </w:rPr>
         <w:t>Exception:</w:t>
@@ -8338,14 +7778,12 @@
         </w:rPr>
         <w:t>Class “</w:t>
       </w:r>
-      <w:proofErr w:type="spellStart"/>
       <w:r>
         <w:rPr>
           <w:lang w:val="en-US"/>
         </w:rPr>
         <w:t>DockManager</w:t>
       </w:r>
-      <w:proofErr w:type="spellEnd"/>
       <w:r>
         <w:rPr>
           <w:lang w:val="en-US"/>
@@ -8591,14 +8029,12 @@
               <w:spacing w:line="259" w:lineRule="auto"/>
               <w:cnfStyle w:val="000000100000" w:firstRow="0" w:lastRow="0" w:firstColumn="0" w:lastColumn="0" w:oddVBand="0" w:evenVBand="0" w:oddHBand="1" w:evenHBand="0" w:firstRowFirstColumn="0" w:firstRowLastColumn="0" w:lastRowFirstColumn="0" w:lastRowLastColumn="0"/>
             </w:pPr>
-            <w:proofErr w:type="spellStart"/>
             <w:r>
               <w:rPr>
                 <w:lang w:val="en-US"/>
               </w:rPr>
               <w:t>DockManager</w:t>
             </w:r>
-            <w:proofErr w:type="spellEnd"/>
           </w:p>
         </w:tc>
         <w:tc>
@@ -8667,14 +8103,12 @@
               <w:spacing w:line="259" w:lineRule="auto"/>
               <w:cnfStyle w:val="000000000000" w:firstRow="0" w:lastRow="0" w:firstColumn="0" w:lastColumn="0" w:oddVBand="0" w:evenVBand="0" w:oddHBand="0" w:evenHBand="0" w:firstRowFirstColumn="0" w:firstRowLastColumn="0" w:lastRowFirstColumn="0" w:lastRowLastColumn="0"/>
             </w:pPr>
-            <w:proofErr w:type="spellStart"/>
             <w:r>
               <w:rPr>
                 <w:lang w:val="en-US"/>
               </w:rPr>
               <w:t>dockList</w:t>
             </w:r>
-            <w:proofErr w:type="spellEnd"/>
           </w:p>
         </w:tc>
         <w:tc>
@@ -8686,19 +8120,11 @@
               <w:spacing w:line="259" w:lineRule="auto"/>
               <w:cnfStyle w:val="000000000000" w:firstRow="0" w:lastRow="0" w:firstColumn="0" w:lastColumn="0" w:oddVBand="0" w:evenVBand="0" w:oddHBand="0" w:evenHBand="0" w:firstRowFirstColumn="0" w:firstRowLastColumn="0" w:lastRowFirstColumn="0" w:lastRowLastColumn="0"/>
             </w:pPr>
-            <w:proofErr w:type="spellStart"/>
-            <w:r>
-              <w:rPr>
-                <w:lang w:val="en-US"/>
-              </w:rPr>
-              <w:t>ArrayList</w:t>
-            </w:r>
-            <w:proofErr w:type="spellEnd"/>
-            <w:r>
-              <w:rPr>
-                <w:lang w:val="en-US"/>
-              </w:rPr>
-              <w:t>&lt;Dock&gt;</w:t>
+            <w:r>
+              <w:rPr>
+                <w:lang w:val="en-US"/>
+              </w:rPr>
+              <w:t>ArrayList&lt;Dock&gt;</w:t>
             </w:r>
           </w:p>
         </w:tc>
@@ -8843,14 +8269,12 @@
                 <w:lang w:val="en-US"/>
               </w:rPr>
             </w:pPr>
-            <w:proofErr w:type="spellStart"/>
             <w:r>
               <w:rPr>
                 <w:lang w:val="en-US"/>
               </w:rPr>
               <w:t>Desciption</w:t>
             </w:r>
-            <w:proofErr w:type="spellEnd"/>
           </w:p>
         </w:tc>
       </w:tr>
@@ -8889,14 +8313,12 @@
                 <w:lang w:val="en-US"/>
               </w:rPr>
             </w:pPr>
-            <w:proofErr w:type="spellStart"/>
             <w:r>
               <w:rPr>
                 <w:lang w:val="en-US"/>
               </w:rPr>
               <w:t>refreshDockList</w:t>
             </w:r>
-            <w:proofErr w:type="spellEnd"/>
           </w:p>
         </w:tc>
         <w:tc>
@@ -8965,14 +8387,12 @@
               <w:spacing w:line="259" w:lineRule="auto"/>
               <w:cnfStyle w:val="000000000000" w:firstRow="0" w:lastRow="0" w:firstColumn="0" w:lastColumn="0" w:oddVBand="0" w:evenVBand="0" w:oddHBand="0" w:evenHBand="0" w:firstRowFirstColumn="0" w:firstRowLastColumn="0" w:lastRowFirstColumn="0" w:lastRowLastColumn="0"/>
             </w:pPr>
-            <w:proofErr w:type="spellStart"/>
             <w:r>
               <w:rPr>
                 <w:lang w:val="en-US"/>
               </w:rPr>
               <w:t>getDockById</w:t>
             </w:r>
-            <w:proofErr w:type="spellEnd"/>
           </w:p>
         </w:tc>
         <w:tc>
@@ -9045,14 +8465,12 @@
                 <w:lang w:val="en-US"/>
               </w:rPr>
             </w:pPr>
-            <w:proofErr w:type="spellStart"/>
             <w:r>
               <w:rPr>
                 <w:lang w:val="en-US"/>
               </w:rPr>
               <w:t>searchDockByKeyword</w:t>
             </w:r>
-            <w:proofErr w:type="spellEnd"/>
           </w:p>
         </w:tc>
         <w:tc>
@@ -9067,19 +8485,11 @@
                 <w:lang w:val="en-US"/>
               </w:rPr>
             </w:pPr>
-            <w:proofErr w:type="spellStart"/>
-            <w:r>
-              <w:rPr>
-                <w:lang w:val="en-US"/>
-              </w:rPr>
-              <w:t>ArrayList</w:t>
-            </w:r>
-            <w:proofErr w:type="spellEnd"/>
-            <w:r>
-              <w:rPr>
-                <w:lang w:val="en-US"/>
-              </w:rPr>
-              <w:t>&lt;Dock&gt;</w:t>
+            <w:r>
+              <w:rPr>
+                <w:lang w:val="en-US"/>
+              </w:rPr>
+              <w:t>ArrayList&lt;Dock&gt;</w:t>
             </w:r>
           </w:p>
         </w:tc>
@@ -9136,14 +8546,12 @@
                 <w:lang w:val="en-US"/>
               </w:rPr>
             </w:pPr>
-            <w:proofErr w:type="spellStart"/>
             <w:r>
               <w:rPr>
                 <w:lang w:val="en-US"/>
               </w:rPr>
               <w:t>getInstance</w:t>
             </w:r>
-            <w:proofErr w:type="spellEnd"/>
           </w:p>
         </w:tc>
         <w:tc>
@@ -9158,14 +8566,12 @@
                 <w:lang w:val="en-US"/>
               </w:rPr>
             </w:pPr>
-            <w:proofErr w:type="spellStart"/>
             <w:r>
               <w:rPr>
                 <w:lang w:val="en-US"/>
               </w:rPr>
               <w:t>DockManager</w:t>
             </w:r>
-            <w:proofErr w:type="spellEnd"/>
           </w:p>
         </w:tc>
         <w:tc>
@@ -9201,11 +8607,15 @@
     <w:p>
       <w:pPr>
         <w:rPr>
-          <w:lang w:val="en-US"/>
-        </w:rPr>
-      </w:pPr>
-      <w:r>
-        <w:rPr>
+          <w:b/>
+          <w:bCs/>
+          <w:lang w:val="en-US"/>
+        </w:rPr>
+      </w:pPr>
+      <w:r>
+        <w:rPr>
+          <w:b/>
+          <w:bCs/>
           <w:lang w:val="en-US"/>
         </w:rPr>
         <w:t>Parameter:</w:t>
@@ -9232,29 +8642,25 @@
           <w:lang w:val="en-US"/>
         </w:rPr>
       </w:pPr>
-      <w:proofErr w:type="spellStart"/>
-      <w:r>
-        <w:rPr>
-          <w:lang w:val="en-US"/>
-        </w:rPr>
-        <w:t>NameOfAddress</w:t>
-      </w:r>
-      <w:proofErr w:type="spellEnd"/>
-      <w:r>
-        <w:rPr>
-          <w:lang w:val="en-US"/>
-        </w:rPr>
-        <w:t xml:space="preserve"> – dock address</w:t>
-      </w:r>
-    </w:p>
-    <w:p>
-      <w:pPr>
-        <w:rPr>
-          <w:lang w:val="en-US"/>
-        </w:rPr>
-      </w:pPr>
-      <w:r>
-        <w:rPr>
+      <w:r>
+        <w:rPr>
+          <w:lang w:val="en-US"/>
+        </w:rPr>
+        <w:t>NameOfAddress – dock address</w:t>
+      </w:r>
+    </w:p>
+    <w:p>
+      <w:pPr>
+        <w:rPr>
+          <w:b/>
+          <w:bCs/>
+          <w:lang w:val="en-US"/>
+        </w:rPr>
+      </w:pPr>
+      <w:r>
+        <w:rPr>
+          <w:b/>
+          <w:bCs/>
           <w:lang w:val="en-US"/>
         </w:rPr>
         <w:t>Exception:</w:t>
@@ -9360,6 +8766,7 @@
         <w:rPr>
           <w:lang w:val="en-US"/>
         </w:rPr>
+        <w:lastRenderedPageBreak/>
         <w:t>Class “Invoice”</w:t>
       </w:r>
     </w:p>
@@ -9675,14 +9082,12 @@
               <w:spacing w:line="259" w:lineRule="auto"/>
               <w:cnfStyle w:val="000000000000" w:firstRow="0" w:lastRow="0" w:firstColumn="0" w:lastColumn="0" w:oddVBand="0" w:evenVBand="0" w:oddHBand="0" w:evenHBand="0" w:firstRowFirstColumn="0" w:firstRowLastColumn="0" w:lastRowFirstColumn="0" w:lastRowLastColumn="0"/>
             </w:pPr>
-            <w:proofErr w:type="spellStart"/>
             <w:r>
               <w:rPr>
                 <w:lang w:val="en-US"/>
               </w:rPr>
               <w:t>sessionId</w:t>
             </w:r>
-            <w:proofErr w:type="spellEnd"/>
           </w:p>
         </w:tc>
         <w:tc>
@@ -9774,14 +9179,12 @@
                 <w:lang w:val="en-US"/>
               </w:rPr>
             </w:pPr>
-            <w:proofErr w:type="spellStart"/>
             <w:r>
               <w:rPr>
                 <w:lang w:val="en-US"/>
               </w:rPr>
               <w:t>createAt</w:t>
             </w:r>
-            <w:proofErr w:type="spellEnd"/>
           </w:p>
         </w:tc>
         <w:tc>
@@ -9978,14 +9381,12 @@
                 <w:lang w:val="en-US"/>
               </w:rPr>
             </w:pPr>
-            <w:proofErr w:type="spellStart"/>
             <w:r>
               <w:rPr>
                 <w:lang w:val="en-US"/>
               </w:rPr>
               <w:t>totalCharge</w:t>
             </w:r>
-            <w:proofErr w:type="spellEnd"/>
           </w:p>
         </w:tc>
         <w:tc>
@@ -10150,14 +9551,12 @@
                 <w:lang w:val="en-US"/>
               </w:rPr>
             </w:pPr>
-            <w:proofErr w:type="spellStart"/>
             <w:r>
               <w:rPr>
                 <w:lang w:val="en-US"/>
               </w:rPr>
               <w:t>Desciption</w:t>
             </w:r>
-            <w:proofErr w:type="spellEnd"/>
           </w:p>
         </w:tc>
       </w:tr>
@@ -10196,7 +9595,6 @@
                 <w:lang w:val="en-US"/>
               </w:rPr>
             </w:pPr>
-            <w:proofErr w:type="spellStart"/>
             <w:r>
               <w:rPr>
                 <w:lang w:val="en-US"/>
@@ -10215,7 +9613,6 @@
               </w:rPr>
               <w:t>Deposit</w:t>
             </w:r>
-            <w:proofErr w:type="spellEnd"/>
           </w:p>
         </w:tc>
         <w:tc>
@@ -10282,14 +9679,12 @@
               <w:spacing w:line="259" w:lineRule="auto"/>
               <w:cnfStyle w:val="000000000000" w:firstRow="0" w:lastRow="0" w:firstColumn="0" w:lastColumn="0" w:oddVBand="0" w:evenVBand="0" w:oddHBand="0" w:evenHBand="0" w:firstRowFirstColumn="0" w:firstRowLastColumn="0" w:lastRowFirstColumn="0" w:lastRowLastColumn="0"/>
             </w:pPr>
-            <w:proofErr w:type="spellStart"/>
             <w:r>
               <w:rPr>
                 <w:lang w:val="en-US"/>
               </w:rPr>
               <w:t>getCard</w:t>
             </w:r>
-            <w:proofErr w:type="spellEnd"/>
           </w:p>
         </w:tc>
         <w:tc>
@@ -10301,14 +9696,12 @@
               <w:spacing w:line="259" w:lineRule="auto"/>
               <w:cnfStyle w:val="000000000000" w:firstRow="0" w:lastRow="0" w:firstColumn="0" w:lastColumn="0" w:oddVBand="0" w:evenVBand="0" w:oddHBand="0" w:evenHBand="0" w:firstRowFirstColumn="0" w:firstRowLastColumn="0" w:lastRowFirstColumn="0" w:lastRowLastColumn="0"/>
             </w:pPr>
-            <w:proofErr w:type="spellStart"/>
             <w:r>
               <w:rPr>
                 <w:lang w:val="en-US"/>
               </w:rPr>
               <w:t>CreditCard</w:t>
             </w:r>
-            <w:proofErr w:type="spellEnd"/>
           </w:p>
         </w:tc>
         <w:tc>
@@ -10361,14 +9754,12 @@
               <w:spacing w:line="259" w:lineRule="auto"/>
               <w:cnfStyle w:val="000000100000" w:firstRow="0" w:lastRow="0" w:firstColumn="0" w:lastColumn="0" w:oddVBand="0" w:evenVBand="0" w:oddHBand="1" w:evenHBand="0" w:firstRowFirstColumn="0" w:firstRowLastColumn="0" w:lastRowFirstColumn="0" w:lastRowLastColumn="0"/>
             </w:pPr>
-            <w:proofErr w:type="spellStart"/>
             <w:r>
               <w:rPr>
                 <w:lang w:val="en-US"/>
               </w:rPr>
               <w:t>getBike</w:t>
             </w:r>
-            <w:proofErr w:type="spellEnd"/>
           </w:p>
         </w:tc>
         <w:tc>
@@ -10418,11 +9809,15 @@
     <w:p>
       <w:pPr>
         <w:rPr>
-          <w:lang w:val="en-US"/>
-        </w:rPr>
-      </w:pPr>
-      <w:r>
-        <w:rPr>
+          <w:b/>
+          <w:bCs/>
+          <w:lang w:val="en-US"/>
+        </w:rPr>
+      </w:pPr>
+      <w:r>
+        <w:rPr>
+          <w:b/>
+          <w:bCs/>
           <w:lang w:val="en-US"/>
         </w:rPr>
         <w:t>Parameter:</w:t>
@@ -10442,11 +9837,15 @@
     <w:p>
       <w:pPr>
         <w:rPr>
-          <w:lang w:val="en-US"/>
-        </w:rPr>
-      </w:pPr>
-      <w:r>
-        <w:rPr>
+          <w:b/>
+          <w:bCs/>
+          <w:lang w:val="en-US"/>
+        </w:rPr>
+      </w:pPr>
+      <w:r>
+        <w:rPr>
+          <w:b/>
+          <w:bCs/>
           <w:lang w:val="en-US"/>
         </w:rPr>
         <w:t>Exception:</w:t>
@@ -10544,21 +9943,8 @@
         <w:rPr>
           <w:lang w:val="en-US"/>
         </w:rPr>
-        <w:t>Class “</w:t>
-      </w:r>
-      <w:proofErr w:type="spellStart"/>
-      <w:r>
-        <w:rPr>
-          <w:lang w:val="en-US"/>
-        </w:rPr>
-        <w:t>InvoiceManager</w:t>
-      </w:r>
-      <w:proofErr w:type="spellEnd"/>
-      <w:r>
-        <w:rPr>
-          <w:lang w:val="en-US"/>
-        </w:rPr>
-        <w:t>”</w:t>
+        <w:lastRenderedPageBreak/>
+        <w:t>Class “InvoiceManager”</w:t>
       </w:r>
     </w:p>
     <w:p>
@@ -10799,14 +10185,12 @@
               <w:spacing w:line="259" w:lineRule="auto"/>
               <w:cnfStyle w:val="000000100000" w:firstRow="0" w:lastRow="0" w:firstColumn="0" w:lastColumn="0" w:oddVBand="0" w:evenVBand="0" w:oddHBand="1" w:evenHBand="0" w:firstRowFirstColumn="0" w:firstRowLastColumn="0" w:lastRowFirstColumn="0" w:lastRowLastColumn="0"/>
             </w:pPr>
-            <w:proofErr w:type="spellStart"/>
             <w:r>
               <w:rPr>
                 <w:lang w:val="en-US"/>
               </w:rPr>
               <w:t>DockManager</w:t>
             </w:r>
-            <w:proofErr w:type="spellEnd"/>
           </w:p>
         </w:tc>
         <w:tc>
@@ -10875,14 +10259,12 @@
               <w:spacing w:line="259" w:lineRule="auto"/>
               <w:cnfStyle w:val="000000000000" w:firstRow="0" w:lastRow="0" w:firstColumn="0" w:lastColumn="0" w:oddVBand="0" w:evenVBand="0" w:oddHBand="0" w:evenHBand="0" w:firstRowFirstColumn="0" w:firstRowLastColumn="0" w:lastRowFirstColumn="0" w:lastRowLastColumn="0"/>
             </w:pPr>
-            <w:proofErr w:type="spellStart"/>
             <w:r>
               <w:rPr>
                 <w:lang w:val="en-US"/>
               </w:rPr>
               <w:t>invoiceHistory</w:t>
             </w:r>
-            <w:proofErr w:type="spellEnd"/>
           </w:p>
         </w:tc>
         <w:tc>
@@ -10897,19 +10279,11 @@
                 <w:lang w:val="en-US"/>
               </w:rPr>
             </w:pPr>
-            <w:proofErr w:type="spellStart"/>
-            <w:r>
-              <w:rPr>
-                <w:lang w:val="en-US"/>
-              </w:rPr>
-              <w:t>ArrayList</w:t>
-            </w:r>
-            <w:proofErr w:type="spellEnd"/>
-            <w:r>
-              <w:rPr>
-                <w:lang w:val="en-US"/>
-              </w:rPr>
-              <w:t>&lt;</w:t>
+            <w:r>
+              <w:rPr>
+                <w:lang w:val="en-US"/>
+              </w:rPr>
+              <w:t>ArrayList&lt;</w:t>
             </w:r>
             <w:r>
               <w:rPr>
@@ -11066,14 +10440,12 @@
                 <w:lang w:val="en-US"/>
               </w:rPr>
             </w:pPr>
-            <w:proofErr w:type="spellStart"/>
             <w:r>
               <w:rPr>
                 <w:lang w:val="en-US"/>
               </w:rPr>
               <w:t>Desciption</w:t>
             </w:r>
-            <w:proofErr w:type="spellEnd"/>
           </w:p>
         </w:tc>
       </w:tr>
@@ -11109,14 +10481,12 @@
               <w:spacing w:line="259" w:lineRule="auto"/>
               <w:cnfStyle w:val="000000100000" w:firstRow="0" w:lastRow="0" w:firstColumn="0" w:lastColumn="0" w:oddVBand="0" w:evenVBand="0" w:oddHBand="1" w:evenHBand="0" w:firstRowFirstColumn="0" w:firstRowLastColumn="0" w:lastRowFirstColumn="0" w:lastRowLastColumn="0"/>
             </w:pPr>
-            <w:proofErr w:type="spellStart"/>
             <w:r>
               <w:rPr>
                 <w:lang w:val="en-US"/>
               </w:rPr>
               <w:t>createInvoice</w:t>
             </w:r>
-            <w:proofErr w:type="spellEnd"/>
           </w:p>
         </w:tc>
         <w:tc>
@@ -11183,14 +10553,12 @@
               <w:spacing w:line="259" w:lineRule="auto"/>
               <w:cnfStyle w:val="000000000000" w:firstRow="0" w:lastRow="0" w:firstColumn="0" w:lastColumn="0" w:oddVBand="0" w:evenVBand="0" w:oddHBand="0" w:evenHBand="0" w:firstRowFirstColumn="0" w:firstRowLastColumn="0" w:lastRowFirstColumn="0" w:lastRowLastColumn="0"/>
             </w:pPr>
-            <w:proofErr w:type="spellStart"/>
             <w:r>
               <w:rPr>
                 <w:lang w:val="en-US"/>
               </w:rPr>
               <w:t>finalInvoice</w:t>
             </w:r>
-            <w:proofErr w:type="spellEnd"/>
           </w:p>
         </w:tc>
         <w:tc>
@@ -11260,14 +10628,12 @@
               <w:spacing w:line="259" w:lineRule="auto"/>
               <w:cnfStyle w:val="000000100000" w:firstRow="0" w:lastRow="0" w:firstColumn="0" w:lastColumn="0" w:oddVBand="0" w:evenVBand="0" w:oddHBand="1" w:evenHBand="0" w:firstRowFirstColumn="0" w:firstRowLastColumn="0" w:lastRowFirstColumn="0" w:lastRowLastColumn="0"/>
             </w:pPr>
-            <w:proofErr w:type="spellStart"/>
             <w:r>
               <w:rPr>
                 <w:lang w:val="en-US"/>
               </w:rPr>
               <w:t>updateInvoiceHistory</w:t>
             </w:r>
-            <w:proofErr w:type="spellEnd"/>
           </w:p>
         </w:tc>
         <w:tc>
@@ -11337,14 +10703,12 @@
                 <w:lang w:val="en-US"/>
               </w:rPr>
             </w:pPr>
-            <w:proofErr w:type="spellStart"/>
             <w:r>
               <w:rPr>
                 <w:lang w:val="en-US"/>
               </w:rPr>
               <w:t>refreshInvoiceHistory</w:t>
             </w:r>
-            <w:proofErr w:type="spellEnd"/>
           </w:p>
         </w:tc>
         <w:tc>
@@ -11423,14 +10787,12 @@
                 <w:lang w:val="en-US"/>
               </w:rPr>
             </w:pPr>
-            <w:proofErr w:type="spellStart"/>
             <w:r>
               <w:rPr>
                 <w:lang w:val="en-US"/>
               </w:rPr>
               <w:t>getInstance</w:t>
             </w:r>
-            <w:proofErr w:type="spellEnd"/>
           </w:p>
         </w:tc>
         <w:tc>
@@ -11445,14 +10807,12 @@
                 <w:lang w:val="en-US"/>
               </w:rPr>
             </w:pPr>
-            <w:proofErr w:type="spellStart"/>
             <w:r>
               <w:rPr>
                 <w:lang w:val="en-US"/>
               </w:rPr>
               <w:t>InvoiceManager</w:t>
             </w:r>
-            <w:proofErr w:type="spellEnd"/>
           </w:p>
         </w:tc>
         <w:tc>
@@ -11488,11 +10848,15 @@
     <w:p>
       <w:pPr>
         <w:rPr>
-          <w:lang w:val="en-US"/>
-        </w:rPr>
-      </w:pPr>
-      <w:r>
-        <w:rPr>
+          <w:b/>
+          <w:bCs/>
+          <w:lang w:val="en-US"/>
+        </w:rPr>
+      </w:pPr>
+      <w:r>
+        <w:rPr>
+          <w:b/>
+          <w:bCs/>
           <w:lang w:val="en-US"/>
         </w:rPr>
         <w:t>Parameter:</w:t>
@@ -11502,14 +10866,12 @@
       <w:pPr>
         <w:ind w:firstLine="720"/>
       </w:pPr>
-      <w:proofErr w:type="spellStart"/>
       <w:r>
         <w:rPr>
           <w:lang w:val="en-US"/>
         </w:rPr>
         <w:t>Session_id</w:t>
       </w:r>
-      <w:proofErr w:type="spellEnd"/>
     </w:p>
     <w:p>
       <w:pPr>
@@ -11532,14 +10894,12 @@
           <w:lang w:val="en-US"/>
         </w:rPr>
       </w:pPr>
-      <w:proofErr w:type="spellStart"/>
       <w:r>
         <w:rPr>
           <w:lang w:val="en-US"/>
         </w:rPr>
         <w:t>Total_charge</w:t>
       </w:r>
-      <w:proofErr w:type="spellEnd"/>
     </w:p>
     <w:p>
       <w:pPr>
@@ -11548,23 +10908,25 @@
           <w:lang w:val="en-US"/>
         </w:rPr>
       </w:pPr>
-      <w:proofErr w:type="spellStart"/>
       <w:r>
         <w:rPr>
           <w:lang w:val="en-US"/>
         </w:rPr>
         <w:t>newInvoice</w:t>
       </w:r>
-      <w:proofErr w:type="spellEnd"/>
-    </w:p>
-    <w:p>
-      <w:pPr>
-        <w:rPr>
-          <w:lang w:val="en-US"/>
-        </w:rPr>
-      </w:pPr>
-      <w:r>
-        <w:rPr>
+    </w:p>
+    <w:p>
+      <w:pPr>
+        <w:rPr>
+          <w:b/>
+          <w:bCs/>
+          <w:lang w:val="en-US"/>
+        </w:rPr>
+      </w:pPr>
+      <w:r>
+        <w:rPr>
+          <w:b/>
+          <w:bCs/>
           <w:lang w:val="en-US"/>
         </w:rPr>
         <w:t>Exception:</w:t>
@@ -11643,6 +11005,7 @@
         <w:rPr>
           <w:lang w:val="en-US"/>
         </w:rPr>
+        <w:lastRenderedPageBreak/>
         <w:t>None</w:t>
       </w:r>
     </w:p>
@@ -11670,21 +11033,7 @@
         <w:rPr>
           <w:lang w:val="en-US"/>
         </w:rPr>
-        <w:t>Class “</w:t>
-      </w:r>
-      <w:proofErr w:type="spellStart"/>
-      <w:r>
-        <w:rPr>
-          <w:lang w:val="en-US"/>
-        </w:rPr>
-        <w:t>CreditCard</w:t>
-      </w:r>
-      <w:proofErr w:type="spellEnd"/>
-      <w:r>
-        <w:rPr>
-          <w:lang w:val="en-US"/>
-        </w:rPr>
-        <w:t>”</w:t>
+        <w:t>Class “CreditCard”</w:t>
       </w:r>
     </w:p>
     <w:p>
@@ -11999,14 +11348,12 @@
               <w:spacing w:line="259" w:lineRule="auto"/>
               <w:cnfStyle w:val="000000000000" w:firstRow="0" w:lastRow="0" w:firstColumn="0" w:lastColumn="0" w:oddVBand="0" w:evenVBand="0" w:oddHBand="0" w:evenHBand="0" w:firstRowFirstColumn="0" w:firstRowLastColumn="0" w:lastRowFirstColumn="0" w:lastRowLastColumn="0"/>
             </w:pPr>
-            <w:proofErr w:type="spellStart"/>
             <w:r>
               <w:rPr>
                 <w:lang w:val="en-US"/>
               </w:rPr>
               <w:t>cardNum</w:t>
             </w:r>
-            <w:proofErr w:type="spellEnd"/>
           </w:p>
         </w:tc>
         <w:tc>
@@ -12095,14 +11442,12 @@
               <w:spacing w:line="259" w:lineRule="auto"/>
               <w:cnfStyle w:val="000000100000" w:firstRow="0" w:lastRow="0" w:firstColumn="0" w:lastColumn="0" w:oddVBand="0" w:evenVBand="0" w:oddHBand="1" w:evenHBand="0" w:firstRowFirstColumn="0" w:firstRowLastColumn="0" w:lastRowFirstColumn="0" w:lastRowLastColumn="0"/>
             </w:pPr>
-            <w:proofErr w:type="spellStart"/>
             <w:r>
               <w:rPr>
                 <w:lang w:val="en-US"/>
               </w:rPr>
               <w:t>cardOwner</w:t>
             </w:r>
-            <w:proofErr w:type="spellEnd"/>
           </w:p>
         </w:tc>
         <w:tc>
@@ -12191,14 +11536,12 @@
                 <w:lang w:val="en-US"/>
               </w:rPr>
             </w:pPr>
-            <w:proofErr w:type="spellStart"/>
             <w:r>
               <w:rPr>
                 <w:lang w:val="en-US"/>
               </w:rPr>
               <w:t>securityCode</w:t>
             </w:r>
-            <w:proofErr w:type="spellEnd"/>
           </w:p>
         </w:tc>
         <w:tc>
@@ -12296,14 +11639,12 @@
                 <w:lang w:val="en-US"/>
               </w:rPr>
             </w:pPr>
-            <w:proofErr w:type="spellStart"/>
             <w:r>
               <w:rPr>
                 <w:lang w:val="en-US"/>
               </w:rPr>
               <w:t>expDate</w:t>
             </w:r>
-            <w:proofErr w:type="spellEnd"/>
           </w:p>
         </w:tc>
         <w:tc>
@@ -12397,14 +11738,12 @@
                 <w:lang w:val="en-US"/>
               </w:rPr>
             </w:pPr>
-            <w:proofErr w:type="spellStart"/>
             <w:r>
               <w:rPr>
                 <w:lang w:val="en-US"/>
               </w:rPr>
               <w:t>issuingBank</w:t>
             </w:r>
-            <w:proofErr w:type="spellEnd"/>
           </w:p>
         </w:tc>
         <w:tc>
@@ -12456,14 +11795,12 @@
                 <w:lang w:val="en-US"/>
               </w:rPr>
             </w:pPr>
-            <w:proofErr w:type="spellStart"/>
             <w:r>
               <w:rPr>
                 <w:lang w:val="en-US"/>
               </w:rPr>
               <w:t>IssuingBank</w:t>
             </w:r>
-            <w:proofErr w:type="spellEnd"/>
           </w:p>
         </w:tc>
       </w:tr>
@@ -12504,11 +11841,15 @@
     <w:p>
       <w:pPr>
         <w:rPr>
-          <w:lang w:val="en-US"/>
-        </w:rPr>
-      </w:pPr>
-      <w:r>
-        <w:rPr>
+          <w:b/>
+          <w:bCs/>
+          <w:lang w:val="en-US"/>
+        </w:rPr>
+      </w:pPr>
+      <w:r>
+        <w:rPr>
+          <w:b/>
+          <w:bCs/>
           <w:lang w:val="en-US"/>
         </w:rPr>
         <w:t>Parameter:</w:t>
@@ -12528,11 +11869,15 @@
     <w:p>
       <w:pPr>
         <w:rPr>
-          <w:lang w:val="en-US"/>
-        </w:rPr>
-      </w:pPr>
-      <w:r>
-        <w:rPr>
+          <w:b/>
+          <w:bCs/>
+          <w:lang w:val="en-US"/>
+        </w:rPr>
+      </w:pPr>
+      <w:r>
+        <w:rPr>
+          <w:b/>
+          <w:bCs/>
           <w:lang w:val="en-US"/>
         </w:rPr>
         <w:t>Exception:</w:t>
@@ -12632,14 +11977,12 @@
         </w:rPr>
         <w:t>Class “</w:t>
       </w:r>
-      <w:proofErr w:type="spellStart"/>
       <w:r>
         <w:rPr>
           <w:lang w:val="en-US"/>
         </w:rPr>
         <w:t>CreditCardManager</w:t>
       </w:r>
-      <w:proofErr w:type="spellEnd"/>
       <w:r>
         <w:rPr>
           <w:lang w:val="en-US"/>
@@ -12663,6 +12006,7 @@
         <w:rPr>
           <w:noProof/>
         </w:rPr>
+        <w:lastRenderedPageBreak/>
         <w:drawing>
           <wp:inline distT="0" distB="0" distL="0" distR="0" wp14:anchorId="50609DC9" wp14:editId="0CC785E4">
             <wp:extent cx="4876802" cy="2028825"/>
@@ -12888,14 +12232,12 @@
                 <w:lang w:val="en-US"/>
               </w:rPr>
             </w:pPr>
-            <w:proofErr w:type="spellStart"/>
             <w:r>
               <w:rPr>
                 <w:lang w:val="en-US"/>
               </w:rPr>
               <w:t>CreditCardManager</w:t>
             </w:r>
-            <w:proofErr w:type="spellEnd"/>
           </w:p>
         </w:tc>
         <w:tc>
@@ -13046,14 +12388,12 @@
                 <w:lang w:val="en-US"/>
               </w:rPr>
             </w:pPr>
-            <w:proofErr w:type="spellStart"/>
             <w:r>
               <w:rPr>
                 <w:lang w:val="en-US"/>
               </w:rPr>
               <w:t>Desciption</w:t>
             </w:r>
-            <w:proofErr w:type="spellEnd"/>
           </w:p>
         </w:tc>
       </w:tr>
@@ -13092,7 +12432,6 @@
                 <w:lang w:val="en-US"/>
               </w:rPr>
             </w:pPr>
-            <w:proofErr w:type="spellStart"/>
             <w:r>
               <w:rPr>
                 <w:lang w:val="en-US"/>
@@ -13111,7 +12450,6 @@
               </w:rPr>
               <w:t>tCardById</w:t>
             </w:r>
-            <w:proofErr w:type="spellEnd"/>
           </w:p>
         </w:tc>
         <w:tc>
@@ -13123,14 +12461,12 @@
               <w:spacing w:line="259" w:lineRule="auto"/>
               <w:cnfStyle w:val="000000100000" w:firstRow="0" w:lastRow="0" w:firstColumn="0" w:lastColumn="0" w:oddVBand="0" w:evenVBand="0" w:oddHBand="1" w:evenHBand="0" w:firstRowFirstColumn="0" w:firstRowLastColumn="0" w:lastRowFirstColumn="0" w:lastRowLastColumn="0"/>
             </w:pPr>
-            <w:proofErr w:type="spellStart"/>
             <w:r>
               <w:rPr>
                 <w:lang w:val="en-US"/>
               </w:rPr>
               <w:t>CreditCard</w:t>
             </w:r>
-            <w:proofErr w:type="spellEnd"/>
           </w:p>
         </w:tc>
         <w:tc>
@@ -13180,14 +12516,12 @@
               <w:spacing w:line="259" w:lineRule="auto"/>
               <w:cnfStyle w:val="000000000000" w:firstRow="0" w:lastRow="0" w:firstColumn="0" w:lastColumn="0" w:oddVBand="0" w:evenVBand="0" w:oddHBand="0" w:evenHBand="0" w:firstRowFirstColumn="0" w:firstRowLastColumn="0" w:lastRowFirstColumn="0" w:lastRowLastColumn="0"/>
             </w:pPr>
-            <w:proofErr w:type="spellStart"/>
             <w:r>
               <w:rPr>
                 <w:lang w:val="en-US"/>
               </w:rPr>
               <w:t>getCardByCardNumber</w:t>
             </w:r>
-            <w:proofErr w:type="spellEnd"/>
           </w:p>
         </w:tc>
         <w:tc>
@@ -13202,14 +12536,12 @@
                 <w:lang w:val="en-US"/>
               </w:rPr>
             </w:pPr>
-            <w:proofErr w:type="spellStart"/>
             <w:r>
               <w:rPr>
                 <w:lang w:val="en-US"/>
               </w:rPr>
               <w:t>CreditCard</w:t>
             </w:r>
-            <w:proofErr w:type="spellEnd"/>
           </w:p>
         </w:tc>
         <w:tc>
@@ -13265,14 +12597,12 @@
                 <w:lang w:val="en-US"/>
               </w:rPr>
             </w:pPr>
-            <w:proofErr w:type="spellStart"/>
             <w:r>
               <w:rPr>
                 <w:lang w:val="en-US"/>
               </w:rPr>
               <w:t>saveCreditCard</w:t>
             </w:r>
-            <w:proofErr w:type="spellEnd"/>
           </w:p>
         </w:tc>
         <w:tc>
@@ -13342,14 +12672,12 @@
                 <w:lang w:val="en-US"/>
               </w:rPr>
             </w:pPr>
-            <w:proofErr w:type="spellStart"/>
             <w:r>
               <w:rPr>
                 <w:lang w:val="en-US"/>
               </w:rPr>
               <w:t>getInstance</w:t>
             </w:r>
-            <w:proofErr w:type="spellEnd"/>
           </w:p>
         </w:tc>
         <w:tc>
@@ -13364,14 +12692,12 @@
                 <w:lang w:val="en-US"/>
               </w:rPr>
             </w:pPr>
-            <w:proofErr w:type="spellStart"/>
             <w:r>
               <w:rPr>
                 <w:lang w:val="en-US"/>
               </w:rPr>
               <w:t>CreditCardManager</w:t>
             </w:r>
-            <w:proofErr w:type="spellEnd"/>
           </w:p>
         </w:tc>
         <w:tc>
@@ -13408,11 +12734,15 @@
     <w:p>
       <w:pPr>
         <w:rPr>
-          <w:lang w:val="en-US"/>
-        </w:rPr>
-      </w:pPr>
-      <w:r>
-        <w:rPr>
+          <w:b/>
+          <w:bCs/>
+          <w:lang w:val="en-US"/>
+        </w:rPr>
+      </w:pPr>
+      <w:r>
+        <w:rPr>
+          <w:b/>
+          <w:bCs/>
           <w:lang w:val="en-US"/>
         </w:rPr>
         <w:t>Parameter:</w:t>
@@ -13425,19 +12755,11 @@
           <w:lang w:val="en-US"/>
         </w:rPr>
       </w:pPr>
-      <w:proofErr w:type="spellStart"/>
-      <w:r>
-        <w:rPr>
-          <w:lang w:val="en-US"/>
-        </w:rPr>
-        <w:t>CardId</w:t>
-      </w:r>
-      <w:proofErr w:type="spellEnd"/>
-      <w:r>
-        <w:rPr>
-          <w:lang w:val="en-US"/>
-        </w:rPr>
-        <w:t xml:space="preserve"> – card id</w:t>
+      <w:r>
+        <w:rPr>
+          <w:lang w:val="en-US"/>
+        </w:rPr>
+        <w:t>CardId – card id</w:t>
       </w:r>
     </w:p>
     <w:p>
@@ -13447,19 +12769,11 @@
           <w:lang w:val="en-US"/>
         </w:rPr>
       </w:pPr>
-      <w:proofErr w:type="spellStart"/>
-      <w:r>
-        <w:rPr>
-          <w:lang w:val="en-US"/>
-        </w:rPr>
-        <w:t>CardNumber</w:t>
-      </w:r>
-      <w:proofErr w:type="spellEnd"/>
-      <w:r>
-        <w:rPr>
-          <w:lang w:val="en-US"/>
-        </w:rPr>
-        <w:t xml:space="preserve"> – card number</w:t>
+      <w:r>
+        <w:rPr>
+          <w:lang w:val="en-US"/>
+        </w:rPr>
+        <w:t>CardNumber – card number</w:t>
       </w:r>
     </w:p>
     <w:p>
@@ -13469,23 +12783,25 @@
           <w:lang w:val="en-US"/>
         </w:rPr>
       </w:pPr>
-      <w:proofErr w:type="spellStart"/>
       <w:r>
         <w:rPr>
           <w:lang w:val="en-US"/>
         </w:rPr>
         <w:t>creditCard</w:t>
       </w:r>
-      <w:proofErr w:type="spellEnd"/>
-    </w:p>
-    <w:p>
-      <w:pPr>
-        <w:rPr>
-          <w:lang w:val="en-US"/>
-        </w:rPr>
-      </w:pPr>
-      <w:r>
-        <w:rPr>
+    </w:p>
+    <w:p>
+      <w:pPr>
+        <w:rPr>
+          <w:b/>
+          <w:bCs/>
+          <w:lang w:val="en-US"/>
+        </w:rPr>
+      </w:pPr>
+      <w:r>
+        <w:rPr>
+          <w:b/>
+          <w:bCs/>
           <w:lang w:val="en-US"/>
         </w:rPr>
         <w:t>Exception:</w:t>
@@ -13583,21 +12899,8 @@
         <w:rPr>
           <w:lang w:val="en-US"/>
         </w:rPr>
-        <w:t>Class “</w:t>
-      </w:r>
-      <w:proofErr w:type="spellStart"/>
-      <w:r>
-        <w:rPr>
-          <w:lang w:val="en-US"/>
-        </w:rPr>
-        <w:t>PaymentTransaction</w:t>
-      </w:r>
-      <w:proofErr w:type="spellEnd"/>
-      <w:r>
-        <w:rPr>
-          <w:lang w:val="en-US"/>
-        </w:rPr>
-        <w:t>”</w:t>
+        <w:lastRenderedPageBreak/>
+        <w:t>Class “PaymentTransaction”</w:t>
       </w:r>
     </w:p>
     <w:p>
@@ -13610,10 +12913,10 @@
           <w:noProof/>
         </w:rPr>
         <w:drawing>
-          <wp:inline distT="0" distB="0" distL="0" distR="0" wp14:anchorId="043B4140" wp14:editId="354EA55C">
-            <wp:extent cx="5724524" cy="1581150"/>
-            <wp:effectExtent l="0" t="0" r="0" b="0"/>
-            <wp:docPr id="1714205914" name="Picture 1714205914"/>
+          <wp:inline distT="0" distB="0" distL="0" distR="0" wp14:anchorId="25F152D3" wp14:editId="4D28BB40">
+            <wp:extent cx="5731510" cy="1605280"/>
+            <wp:effectExtent l="0" t="0" r="2540" b="0"/>
+            <wp:docPr id="13" name="Picture 13"/>
             <wp:cNvGraphicFramePr>
               <a:graphicFrameLocks xmlns:a="http://schemas.openxmlformats.org/drawingml/2006/main" noChangeAspect="1"/>
             </wp:cNvGraphicFramePr>
@@ -13621,17 +12924,11 @@
               <a:graphicData uri="http://schemas.openxmlformats.org/drawingml/2006/picture">
                 <pic:pic xmlns:pic="http://schemas.openxmlformats.org/drawingml/2006/picture">
                   <pic:nvPicPr>
-                    <pic:cNvPr id="0" name=""/>
+                    <pic:cNvPr id="1" name=""/>
                     <pic:cNvPicPr/>
                   </pic:nvPicPr>
                   <pic:blipFill>
-                    <a:blip r:embed="rId20">
-                      <a:extLst>
-                        <a:ext uri="{28A0092B-C50C-407E-A947-70E740481C1C}">
-                          <a14:useLocalDpi xmlns:a14="http://schemas.microsoft.com/office/drawing/2010/main" val="0"/>
-                        </a:ext>
-                      </a:extLst>
-                    </a:blip>
+                    <a:blip r:embed="rId20"/>
                     <a:stretch>
                       <a:fillRect/>
                     </a:stretch>
@@ -13639,7 +12936,7 @@
                   <pic:spPr>
                     <a:xfrm>
                       <a:off x="0" y="0"/>
-                      <a:ext cx="5724524" cy="1581150"/>
+                      <a:ext cx="5731510" cy="1605280"/>
                     </a:xfrm>
                     <a:prstGeom prst="rect">
                       <a:avLst/>
@@ -13822,14 +13119,12 @@
                 <w:lang w:val="en-US"/>
               </w:rPr>
             </w:pPr>
-            <w:proofErr w:type="spellStart"/>
             <w:r>
               <w:rPr>
                 <w:lang w:val="en-US"/>
               </w:rPr>
               <w:t>errorCode</w:t>
             </w:r>
-            <w:proofErr w:type="spellEnd"/>
           </w:p>
         </w:tc>
         <w:tc>
@@ -13932,14 +13227,12 @@
               <w:spacing w:line="259" w:lineRule="auto"/>
               <w:cnfStyle w:val="000000000000" w:firstRow="0" w:lastRow="0" w:firstColumn="0" w:lastColumn="0" w:oddVBand="0" w:evenVBand="0" w:oddHBand="0" w:evenHBand="0" w:firstRowFirstColumn="0" w:firstRowLastColumn="0" w:lastRowFirstColumn="0" w:lastRowLastColumn="0"/>
             </w:pPr>
-            <w:proofErr w:type="spellStart"/>
             <w:r>
               <w:rPr>
                 <w:lang w:val="en-US"/>
               </w:rPr>
               <w:t>PaymentCard</w:t>
             </w:r>
-            <w:proofErr w:type="spellEnd"/>
           </w:p>
         </w:tc>
         <w:tc>
@@ -14011,14 +13304,12 @@
               <w:spacing w:line="259" w:lineRule="auto"/>
               <w:cnfStyle w:val="000000100000" w:firstRow="0" w:lastRow="0" w:firstColumn="0" w:lastColumn="0" w:oddVBand="0" w:evenVBand="0" w:oddHBand="1" w:evenHBand="0" w:firstRowFirstColumn="0" w:firstRowLastColumn="0" w:lastRowFirstColumn="0" w:lastRowLastColumn="0"/>
             </w:pPr>
-            <w:proofErr w:type="spellStart"/>
             <w:r>
               <w:rPr>
                 <w:lang w:val="en-US"/>
               </w:rPr>
               <w:t>transactionId</w:t>
             </w:r>
-            <w:proofErr w:type="spellEnd"/>
           </w:p>
         </w:tc>
         <w:tc>
@@ -14104,14 +13395,12 @@
               <w:spacing w:line="259" w:lineRule="auto"/>
               <w:cnfStyle w:val="000000000000" w:firstRow="0" w:lastRow="0" w:firstColumn="0" w:lastColumn="0" w:oddVBand="0" w:evenVBand="0" w:oddHBand="0" w:evenHBand="0" w:firstRowFirstColumn="0" w:firstRowLastColumn="0" w:lastRowFirstColumn="0" w:lastRowLastColumn="0"/>
             </w:pPr>
-            <w:proofErr w:type="spellStart"/>
             <w:r>
               <w:rPr>
                 <w:lang w:val="en-US"/>
               </w:rPr>
               <w:t>transactionContent</w:t>
             </w:r>
-            <w:proofErr w:type="spellEnd"/>
           </w:p>
         </w:tc>
         <w:tc>
@@ -14297,14 +13586,12 @@
                 <w:lang w:val="en-US"/>
               </w:rPr>
             </w:pPr>
-            <w:proofErr w:type="spellStart"/>
             <w:r>
               <w:rPr>
                 <w:lang w:val="en-US"/>
               </w:rPr>
               <w:t>createAt</w:t>
             </w:r>
-            <w:proofErr w:type="spellEnd"/>
           </w:p>
         </w:tc>
         <w:tc>
@@ -14461,19 +13748,11 @@
                 <w:lang w:val="en-US"/>
               </w:rPr>
             </w:pPr>
-            <w:proofErr w:type="spellStart"/>
-            <w:r>
-              <w:rPr>
-                <w:lang w:val="en-US"/>
-              </w:rPr>
-              <w:t>PaymentTransaction</w:t>
-            </w:r>
-            <w:proofErr w:type="spellEnd"/>
-            <w:r>
-              <w:rPr>
-                <w:lang w:val="en-US"/>
-              </w:rPr>
-              <w:t xml:space="preserve"> id</w:t>
+            <w:r>
+              <w:rPr>
+                <w:lang w:val="en-US"/>
+              </w:rPr>
+              <w:t>PaymentTransaction id</w:t>
             </w:r>
           </w:p>
         </w:tc>
@@ -14718,11 +13997,15 @@
     <w:p>
       <w:pPr>
         <w:rPr>
-          <w:lang w:val="en-US"/>
-        </w:rPr>
-      </w:pPr>
-      <w:r>
-        <w:rPr>
+          <w:b/>
+          <w:bCs/>
+          <w:lang w:val="en-US"/>
+        </w:rPr>
+      </w:pPr>
+      <w:r>
+        <w:rPr>
+          <w:b/>
+          <w:bCs/>
           <w:lang w:val="en-US"/>
         </w:rPr>
         <w:t>Parameter:</w:t>
@@ -14742,11 +14025,15 @@
     <w:p>
       <w:pPr>
         <w:rPr>
-          <w:lang w:val="en-US"/>
-        </w:rPr>
-      </w:pPr>
-      <w:r>
-        <w:rPr>
+          <w:b/>
+          <w:bCs/>
+          <w:lang w:val="en-US"/>
+        </w:rPr>
+      </w:pPr>
+      <w:r>
+        <w:rPr>
+          <w:b/>
+          <w:bCs/>
           <w:lang w:val="en-US"/>
         </w:rPr>
         <w:t>Exception:</w:t>
@@ -14846,14 +14133,12 @@
         </w:rPr>
         <w:t>Class “</w:t>
       </w:r>
-      <w:proofErr w:type="spellStart"/>
       <w:r>
         <w:rPr>
           <w:lang w:val="en-US"/>
         </w:rPr>
         <w:t>PaymentTransactionManager</w:t>
       </w:r>
-      <w:proofErr w:type="spellEnd"/>
       <w:r>
         <w:rPr>
           <w:lang w:val="en-US"/>
@@ -14876,6 +14161,7 @@
         <w:rPr>
           <w:noProof/>
         </w:rPr>
+        <w:lastRenderedPageBreak/>
         <w:drawing>
           <wp:inline distT="0" distB="0" distL="0" distR="0" wp14:anchorId="47EA866D" wp14:editId="5525FDAC">
             <wp:extent cx="5724524" cy="1409700"/>
@@ -15101,14 +14387,12 @@
                 <w:lang w:val="en-US"/>
               </w:rPr>
             </w:pPr>
-            <w:proofErr w:type="spellStart"/>
             <w:r>
               <w:rPr>
                 <w:lang w:val="en-US"/>
               </w:rPr>
               <w:t>PaymentTransaction</w:t>
             </w:r>
-            <w:proofErr w:type="spellEnd"/>
           </w:p>
         </w:tc>
         <w:tc>
@@ -15262,14 +14546,12 @@
                 <w:lang w:val="en-US"/>
               </w:rPr>
             </w:pPr>
-            <w:proofErr w:type="spellStart"/>
             <w:r>
               <w:rPr>
                 <w:lang w:val="en-US"/>
               </w:rPr>
               <w:t>Desciption</w:t>
             </w:r>
-            <w:proofErr w:type="spellEnd"/>
           </w:p>
         </w:tc>
       </w:tr>
@@ -15305,14 +14587,12 @@
               <w:spacing w:line="259" w:lineRule="auto"/>
               <w:cnfStyle w:val="000000100000" w:firstRow="0" w:lastRow="0" w:firstColumn="0" w:lastColumn="0" w:oddVBand="0" w:evenVBand="0" w:oddHBand="1" w:evenHBand="0" w:firstRowFirstColumn="0" w:firstRowLastColumn="0" w:lastRowFirstColumn="0" w:lastRowLastColumn="0"/>
             </w:pPr>
-            <w:proofErr w:type="spellStart"/>
             <w:r>
               <w:rPr>
                 <w:lang w:val="en-US"/>
               </w:rPr>
               <w:t>getTransactionById</w:t>
             </w:r>
-            <w:proofErr w:type="spellEnd"/>
           </w:p>
         </w:tc>
         <w:tc>
@@ -15324,14 +14604,12 @@
               <w:spacing w:line="259" w:lineRule="auto"/>
               <w:cnfStyle w:val="000000100000" w:firstRow="0" w:lastRow="0" w:firstColumn="0" w:lastColumn="0" w:oddVBand="0" w:evenVBand="0" w:oddHBand="1" w:evenHBand="0" w:firstRowFirstColumn="0" w:firstRowLastColumn="0" w:lastRowFirstColumn="0" w:lastRowLastColumn="0"/>
             </w:pPr>
-            <w:proofErr w:type="spellStart"/>
             <w:r>
               <w:rPr>
                 <w:lang w:val="en-US"/>
               </w:rPr>
               <w:t>PaymentTransaction</w:t>
             </w:r>
-            <w:proofErr w:type="spellEnd"/>
           </w:p>
         </w:tc>
         <w:tc>
@@ -15384,14 +14662,12 @@
                 <w:lang w:val="en-US"/>
               </w:rPr>
             </w:pPr>
-            <w:proofErr w:type="spellStart"/>
             <w:r>
               <w:rPr>
                 <w:lang w:val="en-US"/>
               </w:rPr>
               <w:t>savePaymentTransaction</w:t>
             </w:r>
-            <w:proofErr w:type="spellEnd"/>
           </w:p>
         </w:tc>
         <w:tc>
@@ -15443,11 +14719,15 @@
     <w:p>
       <w:pPr>
         <w:rPr>
-          <w:lang w:val="en-US"/>
-        </w:rPr>
-      </w:pPr>
-      <w:r>
-        <w:rPr>
+          <w:b/>
+          <w:bCs/>
+          <w:lang w:val="en-US"/>
+        </w:rPr>
+      </w:pPr>
+      <w:r>
+        <w:rPr>
+          <w:b/>
+          <w:bCs/>
           <w:lang w:val="en-US"/>
         </w:rPr>
         <w:t>Parameter:</w:t>
@@ -15457,19 +14737,11 @@
       <w:pPr>
         <w:ind w:firstLine="720"/>
       </w:pPr>
-      <w:proofErr w:type="spellStart"/>
-      <w:r>
-        <w:rPr>
-          <w:lang w:val="en-US"/>
-        </w:rPr>
-        <w:t>TransactionId</w:t>
-      </w:r>
-      <w:proofErr w:type="spellEnd"/>
-      <w:r>
-        <w:rPr>
-          <w:lang w:val="en-US"/>
-        </w:rPr>
-        <w:t xml:space="preserve"> – transaction id</w:t>
+      <w:r>
+        <w:rPr>
+          <w:lang w:val="en-US"/>
+        </w:rPr>
+        <w:t>TransactionId – transaction id</w:t>
       </w:r>
     </w:p>
     <w:p>
@@ -15479,23 +14751,25 @@
           <w:lang w:val="en-US"/>
         </w:rPr>
       </w:pPr>
-      <w:proofErr w:type="spellStart"/>
       <w:r>
         <w:rPr>
           <w:lang w:val="en-US"/>
         </w:rPr>
         <w:t>paymentTransaction</w:t>
       </w:r>
-      <w:proofErr w:type="spellEnd"/>
-    </w:p>
-    <w:p>
-      <w:pPr>
-        <w:rPr>
-          <w:lang w:val="en-US"/>
-        </w:rPr>
-      </w:pPr>
-      <w:r>
-        <w:rPr>
+    </w:p>
+    <w:p>
+      <w:pPr>
+        <w:rPr>
+          <w:b/>
+          <w:bCs/>
+          <w:lang w:val="en-US"/>
+        </w:rPr>
+      </w:pPr>
+      <w:r>
+        <w:rPr>
+          <w:b/>
+          <w:bCs/>
           <w:lang w:val="en-US"/>
         </w:rPr>
         <w:t>Exception:</w:t>
@@ -15592,6 +14866,7 @@
         <w:rPr>
           <w:lang w:val="en-US"/>
         </w:rPr>
+        <w:lastRenderedPageBreak/>
         <w:t>Class “Session”</w:t>
       </w:r>
     </w:p>
@@ -15605,9 +14880,9 @@
           <w:noProof/>
         </w:rPr>
         <w:drawing>
-          <wp:inline distT="0" distB="0" distL="0" distR="0" wp14:anchorId="6BC7C29F" wp14:editId="5ECE8440">
-            <wp:extent cx="9393382" cy="2169790"/>
-            <wp:effectExtent l="0" t="0" r="0" b="2540"/>
+          <wp:inline distT="0" distB="0" distL="0" distR="0" wp14:anchorId="6BC7C29F" wp14:editId="17F0DD51">
+            <wp:extent cx="6243596" cy="2169160"/>
+            <wp:effectExtent l="0" t="0" r="5080" b="2540"/>
             <wp:docPr id="7" name="Picture 7" descr="Text, letter&#10;&#10;Description automatically generated"/>
             <wp:cNvGraphicFramePr>
               <a:graphicFrameLocks xmlns:a="http://schemas.openxmlformats.org/drawingml/2006/main" noChangeAspect="1"/>
@@ -15628,7 +14903,7 @@
                   <pic:spPr>
                     <a:xfrm>
                       <a:off x="0" y="0"/>
-                      <a:ext cx="9413159" cy="2174358"/>
+                      <a:ext cx="6266534" cy="2177129"/>
                     </a:xfrm>
                     <a:prstGeom prst="rect">
                       <a:avLst/>
@@ -15894,7 +15169,6 @@
               <w:spacing w:line="259" w:lineRule="auto"/>
               <w:cnfStyle w:val="000000000000" w:firstRow="0" w:lastRow="0" w:firstColumn="0" w:lastColumn="0" w:oddVBand="0" w:evenVBand="0" w:oddHBand="0" w:evenHBand="0" w:firstRowFirstColumn="0" w:firstRowLastColumn="0" w:lastRowFirstColumn="0" w:lastRowLastColumn="0"/>
             </w:pPr>
-            <w:proofErr w:type="spellStart"/>
             <w:r>
               <w:rPr>
                 <w:lang w:val="en-US"/>
@@ -15907,7 +15181,6 @@
               </w:rPr>
               <w:t>Id</w:t>
             </w:r>
-            <w:proofErr w:type="spellEnd"/>
           </w:p>
         </w:tc>
         <w:tc>
@@ -16011,14 +15284,12 @@
             <w:r>
               <w:t>re</w:t>
             </w:r>
-            <w:proofErr w:type="spellStart"/>
             <w:r>
               <w:rPr>
                 <w:lang w:val="en-US"/>
               </w:rPr>
               <w:t>ntDockId</w:t>
             </w:r>
-            <w:proofErr w:type="spellEnd"/>
           </w:p>
         </w:tc>
         <w:tc>
@@ -16110,14 +15381,12 @@
                 <w:lang w:val="en-US"/>
               </w:rPr>
             </w:pPr>
-            <w:proofErr w:type="spellStart"/>
             <w:r>
               <w:rPr>
                 <w:lang w:val="en-US"/>
               </w:rPr>
               <w:t>returnDockId</w:t>
             </w:r>
-            <w:proofErr w:type="spellEnd"/>
           </w:p>
         </w:tc>
         <w:tc>
@@ -16204,14 +15473,12 @@
               <w:spacing w:line="259" w:lineRule="auto"/>
               <w:cnfStyle w:val="000000100000" w:firstRow="0" w:lastRow="0" w:firstColumn="0" w:lastColumn="0" w:oddVBand="0" w:evenVBand="0" w:oddHBand="1" w:evenHBand="0" w:firstRowFirstColumn="0" w:firstRowLastColumn="0" w:lastRowFirstColumn="0" w:lastRowLastColumn="0"/>
             </w:pPr>
-            <w:proofErr w:type="spellStart"/>
             <w:r>
               <w:rPr>
                 <w:lang w:val="en-US"/>
               </w:rPr>
               <w:t>endTime</w:t>
             </w:r>
-            <w:proofErr w:type="spellEnd"/>
           </w:p>
         </w:tc>
         <w:tc>
@@ -16223,14 +15490,12 @@
               <w:spacing w:line="259" w:lineRule="auto"/>
               <w:cnfStyle w:val="000000100000" w:firstRow="0" w:lastRow="0" w:firstColumn="0" w:lastColumn="0" w:oddVBand="0" w:evenVBand="0" w:oddHBand="1" w:evenHBand="0" w:firstRowFirstColumn="0" w:firstRowLastColumn="0" w:lastRowFirstColumn="0" w:lastRowLastColumn="0"/>
             </w:pPr>
-            <w:proofErr w:type="spellStart"/>
             <w:r>
               <w:rPr>
                 <w:lang w:val="en-US"/>
               </w:rPr>
               <w:t>LocalDateTime</w:t>
             </w:r>
-            <w:proofErr w:type="spellEnd"/>
           </w:p>
         </w:tc>
         <w:tc>
@@ -16299,14 +15564,12 @@
               <w:spacing w:line="259" w:lineRule="auto"/>
               <w:cnfStyle w:val="000000000000" w:firstRow="0" w:lastRow="0" w:firstColumn="0" w:lastColumn="0" w:oddVBand="0" w:evenVBand="0" w:oddHBand="0" w:evenHBand="0" w:firstRowFirstColumn="0" w:firstRowLastColumn="0" w:lastRowFirstColumn="0" w:lastRowLastColumn="0"/>
             </w:pPr>
-            <w:proofErr w:type="spellStart"/>
             <w:r>
               <w:rPr>
                 <w:lang w:val="en-US"/>
               </w:rPr>
               <w:t>startTime</w:t>
             </w:r>
-            <w:proofErr w:type="spellEnd"/>
           </w:p>
         </w:tc>
         <w:tc>
@@ -16318,14 +15581,12 @@
               <w:spacing w:line="259" w:lineRule="auto"/>
               <w:cnfStyle w:val="000000000000" w:firstRow="0" w:lastRow="0" w:firstColumn="0" w:lastColumn="0" w:oddVBand="0" w:evenVBand="0" w:oddHBand="0" w:evenHBand="0" w:firstRowFirstColumn="0" w:firstRowLastColumn="0" w:lastRowFirstColumn="0" w:lastRowLastColumn="0"/>
             </w:pPr>
-            <w:proofErr w:type="spellStart"/>
             <w:r>
               <w:rPr>
                 <w:lang w:val="en-US"/>
               </w:rPr>
               <w:t>LocalDateTime</w:t>
             </w:r>
-            <w:proofErr w:type="spellEnd"/>
           </w:p>
         </w:tc>
         <w:tc>
@@ -16483,14 +15744,12 @@
                 <w:lang w:val="en-US"/>
               </w:rPr>
             </w:pPr>
-            <w:proofErr w:type="spellStart"/>
             <w:r>
               <w:rPr>
                 <w:lang w:val="en-US"/>
               </w:rPr>
               <w:t>Desciption</w:t>
             </w:r>
-            <w:proofErr w:type="spellEnd"/>
           </w:p>
         </w:tc>
       </w:tr>
@@ -16526,14 +15785,12 @@
               <w:spacing w:line="259" w:lineRule="auto"/>
               <w:cnfStyle w:val="000000100000" w:firstRow="0" w:lastRow="0" w:firstColumn="0" w:lastColumn="0" w:oddVBand="0" w:evenVBand="0" w:oddHBand="1" w:evenHBand="0" w:firstRowFirstColumn="0" w:firstRowLastColumn="0" w:lastRowFirstColumn="0" w:lastRowLastColumn="0"/>
             </w:pPr>
-            <w:proofErr w:type="spellStart"/>
             <w:r>
               <w:rPr>
                 <w:lang w:val="en-US"/>
               </w:rPr>
               <w:t>isActive</w:t>
             </w:r>
-            <w:proofErr w:type="spellEnd"/>
           </w:p>
         </w:tc>
         <w:tc>
@@ -16545,14 +15802,12 @@
               <w:spacing w:line="259" w:lineRule="auto"/>
               <w:cnfStyle w:val="000000100000" w:firstRow="0" w:lastRow="0" w:firstColumn="0" w:lastColumn="0" w:oddVBand="0" w:evenVBand="0" w:oddHBand="1" w:evenHBand="0" w:firstRowFirstColumn="0" w:firstRowLastColumn="0" w:lastRowFirstColumn="0" w:lastRowLastColumn="0"/>
             </w:pPr>
-            <w:proofErr w:type="spellStart"/>
             <w:r>
               <w:rPr>
                 <w:lang w:val="en-US"/>
               </w:rPr>
               <w:t>boolean</w:t>
             </w:r>
-            <w:proofErr w:type="spellEnd"/>
           </w:p>
         </w:tc>
         <w:tc>
@@ -16602,14 +15857,12 @@
               <w:spacing w:line="259" w:lineRule="auto"/>
               <w:cnfStyle w:val="000000000000" w:firstRow="0" w:lastRow="0" w:firstColumn="0" w:lastColumn="0" w:oddVBand="0" w:evenVBand="0" w:oddHBand="0" w:evenHBand="0" w:firstRowFirstColumn="0" w:firstRowLastColumn="0" w:lastRowFirstColumn="0" w:lastRowLastColumn="0"/>
             </w:pPr>
-            <w:proofErr w:type="spellStart"/>
             <w:r>
               <w:rPr>
                 <w:lang w:val="en-US"/>
               </w:rPr>
               <w:t>setActive</w:t>
             </w:r>
-            <w:proofErr w:type="spellEnd"/>
           </w:p>
         </w:tc>
         <w:tc>
@@ -16682,14 +15935,12 @@
                 <w:lang w:val="en-US"/>
               </w:rPr>
             </w:pPr>
-            <w:proofErr w:type="spellStart"/>
             <w:r>
               <w:rPr>
                 <w:lang w:val="en-US"/>
               </w:rPr>
               <w:t>getSessionLength</w:t>
             </w:r>
-            <w:proofErr w:type="spellEnd"/>
           </w:p>
         </w:tc>
         <w:tc>
@@ -16745,11 +15996,15 @@
     <w:p>
       <w:pPr>
         <w:rPr>
-          <w:lang w:val="en-US"/>
-        </w:rPr>
-      </w:pPr>
-      <w:r>
-        <w:rPr>
+          <w:b/>
+          <w:bCs/>
+          <w:lang w:val="en-US"/>
+        </w:rPr>
+      </w:pPr>
+      <w:r>
+        <w:rPr>
+          <w:b/>
+          <w:bCs/>
           <w:lang w:val="en-US"/>
         </w:rPr>
         <w:t>Parameter:</w:t>
@@ -16775,11 +16030,15 @@
     <w:p>
       <w:pPr>
         <w:rPr>
-          <w:lang w:val="en-US"/>
-        </w:rPr>
-      </w:pPr>
-      <w:r>
-        <w:rPr>
+          <w:b/>
+          <w:bCs/>
+          <w:lang w:val="en-US"/>
+        </w:rPr>
+      </w:pPr>
+      <w:r>
+        <w:rPr>
+          <w:b/>
+          <w:bCs/>
           <w:lang w:val="en-US"/>
         </w:rPr>
         <w:t>Exception:</w:t>
@@ -16893,14 +16152,12 @@
         </w:rPr>
         <w:t>Class “</w:t>
       </w:r>
-      <w:proofErr w:type="spellStart"/>
       <w:r>
         <w:rPr>
           <w:lang w:val="en-US"/>
         </w:rPr>
         <w:t>SessionManager</w:t>
       </w:r>
-      <w:proofErr w:type="spellEnd"/>
       <w:r>
         <w:rPr>
           <w:lang w:val="en-US"/>
@@ -17153,14 +16410,12 @@
               <w:spacing w:line="259" w:lineRule="auto"/>
               <w:cnfStyle w:val="000000100000" w:firstRow="0" w:lastRow="0" w:firstColumn="0" w:lastColumn="0" w:oddVBand="0" w:evenVBand="0" w:oddHBand="1" w:evenHBand="0" w:firstRowFirstColumn="0" w:firstRowLastColumn="0" w:lastRowFirstColumn="0" w:lastRowLastColumn="0"/>
             </w:pPr>
-            <w:proofErr w:type="spellStart"/>
             <w:r>
               <w:rPr>
                 <w:lang w:val="en-US"/>
               </w:rPr>
               <w:t>SessionManager</w:t>
             </w:r>
-            <w:proofErr w:type="spellEnd"/>
           </w:p>
         </w:tc>
         <w:tc>
@@ -17249,14 +16504,12 @@
                 <w:lang w:val="en-US"/>
               </w:rPr>
             </w:pPr>
-            <w:proofErr w:type="spellStart"/>
             <w:r>
               <w:rPr>
                 <w:lang w:val="en-US"/>
               </w:rPr>
               <w:t>ArrayList</w:t>
             </w:r>
-            <w:proofErr w:type="spellEnd"/>
             <w:r>
               <w:rPr>
                 <w:lang w:val="en-US"/>
@@ -17412,14 +16665,12 @@
                 <w:lang w:val="en-US"/>
               </w:rPr>
             </w:pPr>
-            <w:proofErr w:type="spellStart"/>
             <w:r>
               <w:rPr>
                 <w:lang w:val="en-US"/>
               </w:rPr>
               <w:t>Desciption</w:t>
             </w:r>
-            <w:proofErr w:type="spellEnd"/>
           </w:p>
         </w:tc>
       </w:tr>
@@ -17458,14 +16709,12 @@
                 <w:lang w:val="en-US"/>
               </w:rPr>
             </w:pPr>
-            <w:proofErr w:type="spellStart"/>
             <w:r>
               <w:rPr>
                 <w:lang w:val="en-US"/>
               </w:rPr>
               <w:t>createSession</w:t>
             </w:r>
-            <w:proofErr w:type="spellEnd"/>
           </w:p>
         </w:tc>
         <w:tc>
@@ -17532,14 +16781,12 @@
               <w:spacing w:line="259" w:lineRule="auto"/>
               <w:cnfStyle w:val="000000000000" w:firstRow="0" w:lastRow="0" w:firstColumn="0" w:lastColumn="0" w:oddVBand="0" w:evenVBand="0" w:oddHBand="0" w:evenHBand="0" w:firstRowFirstColumn="0" w:firstRowLastColumn="0" w:lastRowFirstColumn="0" w:lastRowLastColumn="0"/>
             </w:pPr>
-            <w:proofErr w:type="spellStart"/>
             <w:r>
               <w:rPr>
                 <w:lang w:val="en-US"/>
               </w:rPr>
               <w:t>endSession</w:t>
             </w:r>
-            <w:proofErr w:type="spellEnd"/>
           </w:p>
         </w:tc>
         <w:tc>
@@ -17612,14 +16859,12 @@
               <w:spacing w:line="259" w:lineRule="auto"/>
               <w:cnfStyle w:val="000000100000" w:firstRow="0" w:lastRow="0" w:firstColumn="0" w:lastColumn="0" w:oddVBand="0" w:evenVBand="0" w:oddHBand="1" w:evenHBand="0" w:firstRowFirstColumn="0" w:firstRowLastColumn="0" w:lastRowFirstColumn="0" w:lastRowLastColumn="0"/>
             </w:pPr>
-            <w:proofErr w:type="spellStart"/>
             <w:r>
               <w:rPr>
                 <w:lang w:val="en-US"/>
               </w:rPr>
               <w:t>getSessionById</w:t>
             </w:r>
-            <w:proofErr w:type="spellEnd"/>
           </w:p>
         </w:tc>
         <w:tc>
@@ -17689,14 +16934,12 @@
               <w:spacing w:line="259" w:lineRule="auto"/>
               <w:cnfStyle w:val="000000000000" w:firstRow="0" w:lastRow="0" w:firstColumn="0" w:lastColumn="0" w:oddVBand="0" w:evenVBand="0" w:oddHBand="0" w:evenHBand="0" w:firstRowFirstColumn="0" w:firstRowLastColumn="0" w:lastRowFirstColumn="0" w:lastRowLastColumn="0"/>
             </w:pPr>
-            <w:proofErr w:type="spellStart"/>
             <w:r>
               <w:rPr>
                 <w:lang w:val="en-US"/>
               </w:rPr>
               <w:t>insertNewSession</w:t>
             </w:r>
-            <w:proofErr w:type="spellEnd"/>
           </w:p>
         </w:tc>
         <w:tc>
@@ -17729,16 +16972,8 @@
               <w:rPr>
                 <w:lang w:val="en-US"/>
               </w:rPr>
-              <w:t xml:space="preserve">Insert new session to </w:t>
-            </w:r>
-            <w:proofErr w:type="spellStart"/>
-            <w:r>
-              <w:rPr>
-                <w:lang w:val="en-US"/>
-              </w:rPr>
-              <w:t>db</w:t>
-            </w:r>
-            <w:proofErr w:type="spellEnd"/>
+              <w:t>Insert new session to db</w:t>
+            </w:r>
           </w:p>
         </w:tc>
       </w:tr>
@@ -17777,7 +17012,6 @@
                 <w:lang w:val="en-US"/>
               </w:rPr>
             </w:pPr>
-            <w:proofErr w:type="spellStart"/>
             <w:r>
               <w:rPr>
                 <w:lang w:val="en-US"/>
@@ -17796,7 +17030,6 @@
               </w:rPr>
               <w:t>List</w:t>
             </w:r>
-            <w:proofErr w:type="spellEnd"/>
           </w:p>
         </w:tc>
         <w:tc>
@@ -17878,14 +17111,12 @@
               <w:spacing w:line="259" w:lineRule="auto"/>
               <w:cnfStyle w:val="000000000000" w:firstRow="0" w:lastRow="0" w:firstColumn="0" w:lastColumn="0" w:oddVBand="0" w:evenVBand="0" w:oddHBand="0" w:evenHBand="0" w:firstRowFirstColumn="0" w:firstRowLastColumn="0" w:lastRowFirstColumn="0" w:lastRowLastColumn="0"/>
             </w:pPr>
-            <w:proofErr w:type="spellStart"/>
             <w:r>
               <w:rPr>
                 <w:lang w:val="en-US"/>
               </w:rPr>
               <w:t>pauseSession</w:t>
             </w:r>
-            <w:proofErr w:type="spellEnd"/>
           </w:p>
         </w:tc>
         <w:tc>
@@ -17958,14 +17189,12 @@
               <w:spacing w:line="259" w:lineRule="auto"/>
               <w:cnfStyle w:val="000000100000" w:firstRow="0" w:lastRow="0" w:firstColumn="0" w:lastColumn="0" w:oddVBand="0" w:evenVBand="0" w:oddHBand="1" w:evenHBand="0" w:firstRowFirstColumn="0" w:firstRowLastColumn="0" w:lastRowFirstColumn="0" w:lastRowLastColumn="0"/>
             </w:pPr>
-            <w:proofErr w:type="spellStart"/>
             <w:r>
               <w:rPr>
                 <w:lang w:val="en-US"/>
               </w:rPr>
               <w:t>resumeSession</w:t>
             </w:r>
-            <w:proofErr w:type="spellEnd"/>
           </w:p>
         </w:tc>
         <w:tc>
@@ -18015,11 +17244,15 @@
     <w:p>
       <w:pPr>
         <w:rPr>
-          <w:lang w:val="en-US"/>
-        </w:rPr>
-      </w:pPr>
-      <w:r>
-        <w:rPr>
+          <w:b/>
+          <w:bCs/>
+          <w:lang w:val="en-US"/>
+        </w:rPr>
+      </w:pPr>
+      <w:r>
+        <w:rPr>
+          <w:b/>
+          <w:bCs/>
           <w:lang w:val="en-US"/>
         </w:rPr>
         <w:t>Parameter:</w:t>
@@ -18057,14 +17290,12 @@
           <w:lang w:val="en-US"/>
         </w:rPr>
       </w:pPr>
-      <w:proofErr w:type="spellStart"/>
       <w:r>
         <w:rPr>
           <w:lang w:val="en-US"/>
         </w:rPr>
         <w:t>PaymentTransaction</w:t>
       </w:r>
-      <w:proofErr w:type="spellEnd"/>
     </w:p>
     <w:p>
       <w:pPr>
@@ -18087,23 +17318,25 @@
           <w:lang w:val="en-US"/>
         </w:rPr>
       </w:pPr>
-      <w:proofErr w:type="spellStart"/>
       <w:r>
         <w:rPr>
           <w:lang w:val="en-US"/>
         </w:rPr>
         <w:t>newSession</w:t>
       </w:r>
-      <w:proofErr w:type="spellEnd"/>
-    </w:p>
-    <w:p>
-      <w:pPr>
-        <w:rPr>
-          <w:lang w:val="en-US"/>
-        </w:rPr>
-      </w:pPr>
-      <w:r>
-        <w:rPr>
+    </w:p>
+    <w:p>
+      <w:pPr>
+        <w:rPr>
+          <w:b/>
+          <w:bCs/>
+          <w:lang w:val="en-US"/>
+        </w:rPr>
+      </w:pPr>
+      <w:r>
+        <w:rPr>
+          <w:b/>
+          <w:bCs/>
           <w:lang w:val="en-US"/>
         </w:rPr>
         <w:t>Exception:</w:t>
@@ -18120,6 +17353,7 @@
         <w:rPr>
           <w:lang w:val="en-US"/>
         </w:rPr>
+        <w:lastRenderedPageBreak/>
         <w:t>None</w:t>
       </w:r>
     </w:p>
@@ -18191,99 +17425,6 @@
           <w:lang w:val="en-US"/>
         </w:rPr>
         <w:t>None</w:t>
-      </w:r>
-    </w:p>
-    <w:p>
-      <w:pPr>
-        <w:ind w:firstLine="720"/>
-        <w:rPr>
-          <w:lang w:val="en-US"/>
-        </w:rPr>
-      </w:pPr>
-    </w:p>
-    <w:p>
-      <w:pPr>
-        <w:rPr>
-          <w:lang w:val="en-US"/>
-        </w:rPr>
-      </w:pPr>
-    </w:p>
-    <w:p>
-      <w:pPr>
-        <w:pStyle w:val="Heading1"/>
-        <w:numPr>
-          <w:ilvl w:val="0"/>
-          <w:numId w:val="3"/>
-        </w:numPr>
-        <w:rPr>
-          <w:lang w:val="en-US"/>
-        </w:rPr>
-      </w:pPr>
-      <w:r>
-        <w:rPr>
-          <w:lang w:val="en-US"/>
-        </w:rPr>
-        <w:t>Class Diagram</w:t>
-      </w:r>
-    </w:p>
-    <w:p>
-      <w:pPr>
-        <w:rPr>
-          <w:lang w:val="en-US"/>
-        </w:rPr>
-      </w:pPr>
-      <w:r>
-        <w:rPr>
-          <w:noProof/>
-        </w:rPr>
-        <w:drawing>
-          <wp:inline distT="0" distB="0" distL="0" distR="0" wp14:anchorId="71F3E6C6" wp14:editId="6285229C">
-            <wp:extent cx="8134350" cy="7420435"/>
-            <wp:effectExtent l="0" t="0" r="0" b="9525"/>
-            <wp:docPr id="12" name="Picture 12" descr="Diagram, schematic&#10;&#10;Description automatically generated"/>
-            <wp:cNvGraphicFramePr>
-              <a:graphicFrameLocks xmlns:a="http://schemas.openxmlformats.org/drawingml/2006/main" noChangeAspect="1"/>
-            </wp:cNvGraphicFramePr>
-            <a:graphic xmlns:a="http://schemas.openxmlformats.org/drawingml/2006/main">
-              <a:graphicData uri="http://schemas.openxmlformats.org/drawingml/2006/picture">
-                <pic:pic xmlns:pic="http://schemas.openxmlformats.org/drawingml/2006/picture">
-                  <pic:nvPicPr>
-                    <pic:cNvPr id="12" name="Picture 12" descr="Diagram, schematic&#10;&#10;Description automatically generated"/>
-                    <pic:cNvPicPr>
-                      <a:picLocks noChangeAspect="1" noChangeArrowheads="1"/>
-                    </pic:cNvPicPr>
-                  </pic:nvPicPr>
-                  <pic:blipFill>
-                    <a:blip r:embed="rId24" cstate="print">
-                      <a:extLst>
-                        <a:ext uri="{28A0092B-C50C-407E-A947-70E740481C1C}">
-                          <a14:useLocalDpi xmlns:a14="http://schemas.microsoft.com/office/drawing/2010/main" val="0"/>
-                        </a:ext>
-                      </a:extLst>
-                    </a:blip>
-                    <a:srcRect/>
-                    <a:stretch>
-                      <a:fillRect/>
-                    </a:stretch>
-                  </pic:blipFill>
-                  <pic:spPr bwMode="auto">
-                    <a:xfrm>
-                      <a:off x="0" y="0"/>
-                      <a:ext cx="8159049" cy="7442966"/>
-                    </a:xfrm>
-                    <a:prstGeom prst="rect">
-                      <a:avLst/>
-                    </a:prstGeom>
-                    <a:noFill/>
-                    <a:ln>
-                      <a:noFill/>
-                    </a:ln>
-                  </pic:spPr>
-                </pic:pic>
-              </a:graphicData>
-            </a:graphic>
-          </wp:inline>
-        </w:drawing>
       </w:r>
     </w:p>
     <w:sectPr>

</xml_diff>